<commit_message>
Added a few more papers
</commit_message>
<xml_diff>
--- a/research-papers/object-detection/4. YOLOv1/Summary.docx
+++ b/research-papers/object-detection/4. YOLOv1/Summary.docx
@@ -1,6 +1,6 @@
 
 <file path=word/document.xml><?xml version="1.0" encoding="utf-8"?>
-<w:document xmlns:ve="http://schemas.openxmlformats.org/markup-compatibility/2006" xmlns:o="urn:schemas-microsoft-com:office:office" xmlns:r="http://schemas.openxmlformats.org/officeDocument/2006/relationships" xmlns:m="http://schemas.openxmlformats.org/officeDocument/2006/math" xmlns:v="urn:schemas-microsoft-com:vml" xmlns:wp="http://schemas.openxmlformats.org/drawingml/2006/wordprocessingDrawing" xmlns:w10="urn:schemas-microsoft-com:office:word" xmlns:w="http://schemas.openxmlformats.org/wordprocessingml/2006/main" xmlns:wne="http://schemas.microsoft.com/office/word/2006/wordml">
+<w:document xmlns:wpc="http://schemas.microsoft.com/office/word/2010/wordprocessingCanvas" xmlns:cx="http://schemas.microsoft.com/office/drawing/2014/chartex" xmlns:cx1="http://schemas.microsoft.com/office/drawing/2015/9/8/chartex" xmlns:cx2="http://schemas.microsoft.com/office/drawing/2015/10/21/chartex" xmlns:cx3="http://schemas.microsoft.com/office/drawing/2016/5/9/chartex" xmlns:cx4="http://schemas.microsoft.com/office/drawing/2016/5/10/chartex" xmlns:cx5="http://schemas.microsoft.com/office/drawing/2016/5/11/chartex" xmlns:cx6="http://schemas.microsoft.com/office/drawing/2016/5/12/chartex" xmlns:cx7="http://schemas.microsoft.com/office/drawing/2016/5/13/chartex" xmlns:cx8="http://schemas.microsoft.com/office/drawing/2016/5/14/chartex" xmlns:mc="http://schemas.openxmlformats.org/markup-compatibility/2006" xmlns:aink="http://schemas.microsoft.com/office/drawing/2016/ink" xmlns:am3d="http://schemas.microsoft.com/office/drawing/2017/model3d" xmlns:o="urn:schemas-microsoft-com:office:office" xmlns:oel="http://schemas.microsoft.com/office/2019/extlst" xmlns:r="http://schemas.openxmlformats.org/officeDocument/2006/relationships" xmlns:m="http://schemas.openxmlformats.org/officeDocument/2006/math" xmlns:v="urn:schemas-microsoft-com:vml" xmlns:wp14="http://schemas.microsoft.com/office/word/2010/wordprocessingDrawing" xmlns:wp="http://schemas.openxmlformats.org/drawingml/2006/wordprocessingDrawing" xmlns:w10="urn:schemas-microsoft-com:office:word" xmlns:w="http://schemas.openxmlformats.org/wordprocessingml/2006/main" xmlns:w14="http://schemas.microsoft.com/office/word/2010/wordml" xmlns:w15="http://schemas.microsoft.com/office/word/2012/wordml" xmlns:w16cex="http://schemas.microsoft.com/office/word/2018/wordml/cex" xmlns:w16cid="http://schemas.microsoft.com/office/word/2016/wordml/cid" xmlns:w16="http://schemas.microsoft.com/office/word/2018/wordml" xmlns:w16sdtdh="http://schemas.microsoft.com/office/word/2020/wordml/sdtdatahash" xmlns:w16se="http://schemas.microsoft.com/office/word/2015/wordml/symex" xmlns:wpg="http://schemas.microsoft.com/office/word/2010/wordprocessingGroup" xmlns:wpi="http://schemas.microsoft.com/office/word/2010/wordprocessingInk" xmlns:wne="http://schemas.microsoft.com/office/word/2006/wordml" xmlns:wps="http://schemas.microsoft.com/office/word/2010/wordprocessingShape" mc:Ignorable="w14 w15 w16se w16cid w16 w16cex w16sdtdh wp14">
   <w:body>
     <w:p>
       <w:pPr>
@@ -28,16 +28,8 @@
         <w:rPr>
           <w:i/>
         </w:rPr>
-        <w:t xml:space="preserve">Joseph </w:t>
-      </w:r>
-      <w:proofErr w:type="spellStart"/>
-      <w:r>
-        <w:rPr>
-          <w:i/>
-        </w:rPr>
-        <w:t>Redmon</w:t>
-      </w:r>
-      <w:proofErr w:type="spellEnd"/>
+        <w:t>Joseph Redmon</w:t>
+      </w:r>
       <w:r>
         <w:rPr>
           <w:rFonts w:ascii="Cambria Math" w:hAnsi="Cambria Math" w:cs="Cambria Math"/>
@@ -49,21 +41,7 @@
         <w:rPr>
           <w:i/>
         </w:rPr>
-        <w:t xml:space="preserve">, </w:t>
-      </w:r>
-      <w:proofErr w:type="spellStart"/>
-      <w:r>
-        <w:rPr>
-          <w:i/>
-        </w:rPr>
-        <w:t>Santosh</w:t>
-      </w:r>
-      <w:proofErr w:type="spellEnd"/>
-      <w:r>
-        <w:rPr>
-          <w:i/>
-        </w:rPr>
-        <w:t xml:space="preserve"> </w:t>
+        <w:t xml:space="preserve">, Santosh </w:t>
       </w:r>
       <w:proofErr w:type="spellStart"/>
       <w:r>
@@ -115,16 +93,8 @@
         <w:rPr>
           <w:i/>
         </w:rPr>
-        <w:t xml:space="preserve"> Ali </w:t>
-      </w:r>
-      <w:proofErr w:type="spellStart"/>
-      <w:r>
-        <w:rPr>
-          <w:i/>
-        </w:rPr>
-        <w:t>Farhadi</w:t>
-      </w:r>
-      <w:proofErr w:type="spellEnd"/>
+        <w:t xml:space="preserve"> Ali Farhadi</w:t>
+      </w:r>
       <w:r>
         <w:rPr>
           <w:rFonts w:ascii="Cambria Math" w:hAnsi="Cambria Math" w:cs="Cambria Math"/>
@@ -253,15 +223,7 @@
         </w:numPr>
       </w:pPr>
       <w:r>
-        <w:t xml:space="preserve">Fast: Since the model doesn’t have complex pipeline or region proposal module, it is very fast. Base YOLO runs </w:t>
-      </w:r>
-      <w:proofErr w:type="gramStart"/>
-      <w:r>
-        <w:t>at 45 frames/sec</w:t>
-      </w:r>
-      <w:proofErr w:type="gramEnd"/>
-      <w:r>
-        <w:t xml:space="preserve"> and Fast YOLO runs at 155 frames/sec.</w:t>
+        <w:t>Fast: Since the model doesn’t have complex pipeline or region proposal module, it is very fast. Base YOLO runs at 45 frames/sec and Fast YOLO runs at 155 frames/sec.</w:t>
       </w:r>
     </w:p>
     <w:p>
@@ -305,27 +267,17 @@
           <w:numId w:val="2"/>
         </w:numPr>
       </w:pPr>
-      <w:proofErr w:type="spellStart"/>
-      <w:r>
-        <w:t>Generalizability</w:t>
-      </w:r>
-      <w:proofErr w:type="spellEnd"/>
-      <w:r>
-        <w:t>: Authors trained YOLO on images of various objects and tested it on artwork containing these objects. The model worked well even on ar</w:t>
+      <w:r>
+        <w:t>Generalizability: Authors trained YOLO on images of various objects and tested it on artwork containing these objects. The model worked well even on ar</w:t>
       </w:r>
       <w:r>
         <w:t xml:space="preserve">twork, so YOLO learns </w:t>
       </w:r>
-      <w:proofErr w:type="spellStart"/>
       <w:r>
         <w:t>generaliza</w:t>
       </w:r>
       <w:r>
-        <w:t>ble</w:t>
-      </w:r>
-      <w:proofErr w:type="spellEnd"/>
-      <w:r>
-        <w:t xml:space="preserve"> features.</w:t>
+        <w:t>ble features.</w:t>
       </w:r>
     </w:p>
     <w:p>
@@ -445,13 +397,7 @@
             <w:rPr>
               <w:rFonts w:ascii="Cambria Math" w:hAnsi="Cambria Math" w:cs="Calibri"/>
             </w:rPr>
-            <m:t>Pr(Obje</m:t>
-          </m:r>
-          <m:r>
-            <w:rPr>
-              <w:rFonts w:ascii="Cambria Math" w:hAnsi="Cambria Math" w:cs="Calibri"/>
-            </w:rPr>
-            <m:t xml:space="preserve">ct) </m:t>
+            <m:t xml:space="preserve">Pr(Object) </m:t>
           </m:r>
           <m:r>
             <w:rPr>
@@ -540,14 +486,9 @@
         </m:r>
       </m:oMath>
       <w:r>
-        <w:t xml:space="preserve">, if there is no object, </w:t>
-      </w:r>
-      <w:proofErr w:type="gramStart"/>
-      <w:r>
-        <w:t xml:space="preserve">and </w:t>
+        <w:t xml:space="preserve">, if there is no object, and </w:t>
       </w:r>
       <m:oMath>
-        <w:proofErr w:type="gramEnd"/>
         <m:r>
           <w:rPr>
             <w:rFonts w:ascii="Cambria Math" w:hAnsi="Cambria Math" w:cs="Calibri"/>
@@ -728,13 +669,8 @@
         <w:pStyle w:val="ListParagraph"/>
         <w:ind w:left="360"/>
       </w:pPr>
-      <w:proofErr w:type="gramStart"/>
-      <w:r>
-        <w:t>x</w:t>
-      </w:r>
-      <w:proofErr w:type="gramEnd"/>
-      <w:r>
-        <w:t xml:space="preserve"> and y specify the center of a bounding box </w:t>
+      <w:r>
+        <w:t xml:space="preserve">x and y specify the center of a bounding box </w:t>
       </w:r>
       <w:r>
         <w:rPr>
@@ -751,13 +687,8 @@
         <w:pStyle w:val="ListParagraph"/>
         <w:ind w:left="360"/>
       </w:pPr>
-      <w:proofErr w:type="gramStart"/>
-      <w:r>
-        <w:t>w</w:t>
-      </w:r>
-      <w:proofErr w:type="gramEnd"/>
-      <w:r>
-        <w:t xml:space="preserve"> and h specify the width and height of the bounding box </w:t>
+      <w:r>
+        <w:t xml:space="preserve">w and h specify the width and height of the bounding box </w:t>
       </w:r>
       <w:r>
         <w:rPr>
@@ -775,7 +706,10 @@
         <w:ind w:left="360"/>
       </w:pPr>
       <w:r>
-        <w:t xml:space="preserve">Confidence score represents the IOU between the predicted bounding box and </w:t>
+        <w:t>The c</w:t>
+      </w:r>
+      <w:r>
+        <w:t xml:space="preserve">onfidence score represents the IOU between the predicted bounding box and </w:t>
       </w:r>
       <w:r>
         <w:t>any</w:t>
@@ -799,15 +733,7 @@
         <w:t>Each cell</w:t>
       </w:r>
       <w:r>
-        <w:t xml:space="preserve"> also predicts C conditional </w:t>
-      </w:r>
-      <w:proofErr w:type="gramStart"/>
-      <w:r>
-        <w:t>probabilities,</w:t>
-      </w:r>
-      <w:proofErr w:type="gramEnd"/>
-      <w:r>
-        <w:t xml:space="preserve"> </w:t>
+        <w:t xml:space="preserve"> also predicts C conditional probabilities, </w:t>
       </w:r>
       <m:oMath>
         <m:r>
@@ -1147,7 +1073,7 @@
           <w:lang w:val="en-IN" w:eastAsia="en-IN"/>
         </w:rPr>
         <w:drawing>
-          <wp:inline distT="0" distB="0" distL="0" distR="0">
+          <wp:inline distT="0" distB="0" distL="0" distR="0" wp14:anchorId="1DDFC350" wp14:editId="2C54A2BD">
             <wp:extent cx="5076219" cy="4741999"/>
             <wp:effectExtent l="19050" t="19050" r="10131" b="20501"/>
             <wp:docPr id="1" name="Picture 1"/>
@@ -1209,8 +1135,8 @@
           <w:numId w:val="2"/>
         </w:numPr>
         <w:rPr>
-          <w:oMath/>
-          <w:rFonts w:ascii="Cambria Math" w:hAnsi="Cambria Math"/>
+          <w:rFonts w:ascii="Cambria Math" w:hAnsi="Cambria Math"/>
+          <w:oMath/>
         </w:rPr>
       </w:pPr>
       <w:r>
@@ -1231,12 +1157,20 @@
         <w:pStyle w:val="ListParagraph"/>
         <w:ind w:left="360"/>
         <w:rPr>
-          <w:oMath/>
-          <w:rFonts w:ascii="Cambria Math" w:hAnsi="Cambria Math"/>
-        </w:rPr>
-      </w:pPr>
-      <w:r>
-        <w:t>So, the output size becomes 7*7*30, where 30 = 20 (i.e. #classes) + 5*2 (i.e. B)</w:t>
+          <w:rFonts w:ascii="Cambria Math" w:hAnsi="Cambria Math"/>
+          <w:oMath/>
+        </w:rPr>
+      </w:pPr>
+      <w:r>
+        <w:t>So, the output size becomes 7*7*30, where 30 = 20 (</w:t>
+      </w:r>
+      <w:proofErr w:type="gramStart"/>
+      <w:r>
+        <w:t>i.e.</w:t>
+      </w:r>
+      <w:proofErr w:type="gramEnd"/>
+      <w:r>
+        <w:t xml:space="preserve"> #classes) + 5*2 (i.e. B)</w:t>
       </w:r>
     </w:p>
     <w:p>
@@ -1244,8 +1178,8 @@
         <w:pStyle w:val="ListParagraph"/>
         <w:ind w:left="360"/>
         <w:rPr>
-          <w:oMath/>
-          <w:rFonts w:ascii="Cambria Math" w:hAnsi="Cambria Math"/>
+          <w:rFonts w:ascii="Cambria Math" w:hAnsi="Cambria Math"/>
+          <w:oMath/>
         </w:rPr>
       </w:pPr>
     </w:p>
@@ -1257,8 +1191,8 @@
           <w:numId w:val="2"/>
         </w:numPr>
         <w:rPr>
-          <w:oMath/>
-          <w:rFonts w:ascii="Cambria Math" w:hAnsi="Cambria Math"/>
+          <w:rFonts w:ascii="Cambria Math" w:hAnsi="Cambria Math"/>
+          <w:oMath/>
         </w:rPr>
       </w:pPr>
       <w:r>
@@ -1273,26 +1207,23 @@
           <w:numId w:val="2"/>
         </w:numPr>
         <w:rPr>
-          <w:oMath/>
-          <w:rFonts w:ascii="Cambria Math" w:hAnsi="Cambria Math"/>
+          <w:rFonts w:ascii="Cambria Math" w:hAnsi="Cambria Math"/>
+          <w:oMath/>
         </w:rPr>
       </w:pPr>
       <w:r>
         <w:t>It is inspired by GoogLeNet, but it doesn’t use in</w:t>
       </w:r>
-      <w:r>
-        <w:t>ception modules; it uses</w:t>
-      </w:r>
-      <w:r>
-        <w:t xml:space="preserve"> 1*1 </w:t>
-      </w:r>
       <w:proofErr w:type="spellStart"/>
       <w:r>
-        <w:t>conv</w:t>
+        <w:t>ception</w:t>
       </w:r>
       <w:proofErr w:type="spellEnd"/>
       <w:r>
-        <w:t xml:space="preserve"> layer after 3*3 conv. layer</w:t>
+        <w:t xml:space="preserve"> modules; it uses</w:t>
+      </w:r>
+      <w:r>
+        <w:t xml:space="preserve"> 1*1 conv layer after 3*3 conv. layer</w:t>
       </w:r>
     </w:p>
     <w:p>
@@ -1303,8 +1234,8 @@
           <w:numId w:val="2"/>
         </w:numPr>
         <w:rPr>
-          <w:oMath/>
-          <w:rFonts w:ascii="Cambria Math" w:hAnsi="Cambria Math"/>
+          <w:rFonts w:ascii="Cambria Math" w:hAnsi="Cambria Math"/>
+          <w:oMath/>
         </w:rPr>
       </w:pPr>
       <w:r>
@@ -1331,7 +1262,7 @@
           <w:lang w:val="en-IN" w:eastAsia="en-IN"/>
         </w:rPr>
         <w:drawing>
-          <wp:inline distT="0" distB="0" distL="0" distR="0">
+          <wp:inline distT="0" distB="0" distL="0" distR="0" wp14:anchorId="45F3FBDC" wp14:editId="3C120089">
             <wp:extent cx="6450462" cy="2684851"/>
             <wp:effectExtent l="19050" t="19050" r="26538" b="20249"/>
             <wp:docPr id="7" name="Picture 7"/>
@@ -1390,7 +1321,7 @@
           <w:lang w:val="en-IN" w:eastAsia="en-IN"/>
         </w:rPr>
         <w:drawing>
-          <wp:inline distT="0" distB="0" distL="0" distR="0">
+          <wp:inline distT="0" distB="0" distL="0" distR="0" wp14:anchorId="19AB6AE7" wp14:editId="6030DF4E">
             <wp:extent cx="6450854" cy="454473"/>
             <wp:effectExtent l="19050" t="19050" r="26146" b="21777"/>
             <wp:docPr id="4" name="Picture 4"/>
@@ -1465,18 +1396,93 @@
         </w:numPr>
       </w:pPr>
       <w:r>
-        <w:t xml:space="preserve">To get 112*112 output after the first </w:t>
+        <w:t xml:space="preserve">To get 112*112 output after the first conv-max pool layer, the input 448*448 must be padded by </w:t>
+      </w:r>
+      <w:proofErr w:type="gramStart"/>
+      <w:r>
+        <w:t>3</w:t>
+      </w:r>
+      <w:proofErr w:type="gramEnd"/>
+    </w:p>
+    <w:p>
+      <w:pPr>
+        <w:pStyle w:val="ListParagraph"/>
+        <w:numPr>
+          <w:ilvl w:val="1"/>
+          <w:numId w:val="2"/>
+        </w:numPr>
+      </w:pPr>
+      <w:r>
+        <w:t xml:space="preserve">The output of the </w:t>
+      </w:r>
+      <w:r>
+        <w:t xml:space="preserve">first conv-max pool </w:t>
+      </w:r>
+      <w:r>
+        <w:t xml:space="preserve">layer has </w:t>
+      </w:r>
+      <w:proofErr w:type="gramStart"/>
+      <w:r>
+        <w:t>shape</w:t>
+      </w:r>
+      <w:proofErr w:type="gramEnd"/>
+      <w:r>
+        <w:t xml:space="preserve"> 112*112*64 and not 112*112*192 as shown in the above figure.</w:t>
+      </w:r>
+    </w:p>
+    <w:p>
+      <w:pPr>
+        <w:pStyle w:val="ListParagraph"/>
+        <w:numPr>
+          <w:ilvl w:val="1"/>
+          <w:numId w:val="2"/>
+        </w:numPr>
+      </w:pPr>
+      <w:r>
+        <w:t>Similarly, the output of the second conv-max pool layer has shape 56*56*</w:t>
+      </w:r>
+      <w:r>
+        <w:t xml:space="preserve">192 </w:t>
+      </w:r>
+      <w:r>
+        <w:t>and not 56*56*</w:t>
+      </w:r>
+      <w:proofErr w:type="gramStart"/>
+      <w:r>
+        <w:t>256</w:t>
+      </w:r>
+      <w:proofErr w:type="gramEnd"/>
+    </w:p>
+    <w:p>
+      <w:pPr>
+        <w:pStyle w:val="ListParagraph"/>
+        <w:numPr>
+          <w:ilvl w:val="1"/>
+          <w:numId w:val="2"/>
+        </w:numPr>
+      </w:pPr>
+      <w:r>
+        <w:t>Each 3*3 conv. layer in the above network uses ‘SAME’</w:t>
+      </w:r>
+      <w:r>
+        <w:t xml:space="preserve"> padding (</w:t>
       </w:r>
       <w:proofErr w:type="spellStart"/>
       <w:r>
-        <w:t>conv</w:t>
+        <w:t>i</w:t>
       </w:r>
       <w:proofErr w:type="spellEnd"/>
       <w:r>
-        <w:t xml:space="preserve">-max pool layer, the input 448*448 must be padded by </w:t>
-      </w:r>
-      <w:r>
-        <w:t>3</w:t>
+        <w:t>. e. padding of 1 because filt</w:t>
+      </w:r>
+      <w:r>
+        <w:t xml:space="preserve">er </w:t>
+      </w:r>
+      <w:r>
+        <w:t>size is 3</w:t>
+      </w:r>
+      <w:r>
+        <w:t>)</w:t>
       </w:r>
     </w:p>
     <w:p>
@@ -1488,21 +1494,24 @@
         </w:numPr>
       </w:pPr>
       <w:r>
-        <w:t xml:space="preserve">The output of the </w:t>
-      </w:r>
-      <w:r>
-        <w:t xml:space="preserve">first </w:t>
-      </w:r>
-      <w:proofErr w:type="spellStart"/>
-      <w:r>
-        <w:t>conv</w:t>
-      </w:r>
-      <w:proofErr w:type="spellEnd"/>
-      <w:r>
-        <w:t xml:space="preserve">-max pool </w:t>
-      </w:r>
-      <w:r>
-        <w:t>layer has shape 112*112*64 and not 112*112*192 as shown in the above figure.</w:t>
+        <w:t>The</w:t>
+      </w:r>
+      <w:r>
+        <w:t xml:space="preserve"> output of the last conv layer </w:t>
+      </w:r>
+      <w:r>
+        <w:t xml:space="preserve">7*7*1024 is flattened and then passed to </w:t>
+      </w:r>
+      <w:proofErr w:type="gramStart"/>
+      <w:r>
+        <w:t>a FC</w:t>
+      </w:r>
+      <w:proofErr w:type="gramEnd"/>
+      <w:r>
+        <w:t xml:space="preserve"> layer having 4096 neurons</w:t>
+      </w:r>
+      <w:r>
+        <w:t xml:space="preserve">. </w:t>
       </w:r>
     </w:p>
     <w:p>
@@ -1514,25 +1523,28 @@
         </w:numPr>
       </w:pPr>
       <w:r>
-        <w:t xml:space="preserve">Similarly, the output of the second </w:t>
-      </w:r>
-      <w:proofErr w:type="spellStart"/>
-      <w:r>
-        <w:t>conv</w:t>
-      </w:r>
-      <w:proofErr w:type="spellEnd"/>
-      <w:r>
-        <w:t>-max pool layer has shape 56*56*</w:t>
-      </w:r>
-      <w:r>
-        <w:t xml:space="preserve">192 </w:t>
-      </w:r>
-      <w:r>
-        <w:t>and not 56*56*</w:t>
-      </w:r>
-      <w:r>
-        <w:t>256</w:t>
-      </w:r>
+        <w:t>Then</w:t>
+      </w:r>
+      <w:r>
+        <w:t>,</w:t>
+      </w:r>
+      <w:r>
+        <w:t xml:space="preserve"> there is one more FC </w:t>
+      </w:r>
+      <w:r>
+        <w:t xml:space="preserve">layer </w:t>
+      </w:r>
+      <w:r>
+        <w:t>having</w:t>
+      </w:r>
+      <w:r>
+        <w:t xml:space="preserve"> 1470 neurons, whose output is reshaped to 7*7*</w:t>
+      </w:r>
+      <w:proofErr w:type="gramStart"/>
+      <w:r>
+        <w:t>30</w:t>
+      </w:r>
+      <w:proofErr w:type="gramEnd"/>
     </w:p>
     <w:p>
       <w:pPr>
@@ -1543,103 +1555,7 @@
         </w:numPr>
       </w:pPr>
       <w:r>
-        <w:t>Each 3*3 conv. layer in the above network uses ‘SAME’</w:t>
-      </w:r>
-      <w:r>
-        <w:t xml:space="preserve"> padding (</w:t>
-      </w:r>
-      <w:proofErr w:type="spellStart"/>
-      <w:r>
-        <w:t>i</w:t>
-      </w:r>
-      <w:proofErr w:type="spellEnd"/>
-      <w:r>
-        <w:t>. e. padding of 1 because filt</w:t>
-      </w:r>
-      <w:r>
-        <w:t xml:space="preserve">er </w:t>
-      </w:r>
-      <w:r>
-        <w:t>size is 3</w:t>
-      </w:r>
-      <w:r>
-        <w:t>)</w:t>
-      </w:r>
-    </w:p>
-    <w:p>
-      <w:pPr>
-        <w:pStyle w:val="ListParagraph"/>
-        <w:numPr>
-          <w:ilvl w:val="1"/>
-          <w:numId w:val="2"/>
-        </w:numPr>
-      </w:pPr>
-      <w:r>
-        <w:t>The</w:t>
-      </w:r>
-      <w:r>
-        <w:t xml:space="preserve"> output of the last </w:t>
-      </w:r>
-      <w:proofErr w:type="spellStart"/>
-      <w:r>
-        <w:t>conv</w:t>
-      </w:r>
-      <w:proofErr w:type="spellEnd"/>
-      <w:r>
-        <w:t xml:space="preserve"> layer </w:t>
-      </w:r>
-      <w:r>
-        <w:t>7*7*1024 is flattened and then passed to a FC layer having 4096 neurons</w:t>
-      </w:r>
-      <w:r>
-        <w:t xml:space="preserve">. </w:t>
-      </w:r>
-    </w:p>
-    <w:p>
-      <w:pPr>
-        <w:pStyle w:val="ListParagraph"/>
-        <w:numPr>
-          <w:ilvl w:val="1"/>
-          <w:numId w:val="2"/>
-        </w:numPr>
-      </w:pPr>
-      <w:r>
-        <w:t>Then</w:t>
-      </w:r>
-      <w:r>
-        <w:t>,</w:t>
-      </w:r>
-      <w:r>
-        <w:t xml:space="preserve"> there is one more FC </w:t>
-      </w:r>
-      <w:r>
-        <w:t xml:space="preserve">layer </w:t>
-      </w:r>
-      <w:r>
-        <w:t>having</w:t>
-      </w:r>
-      <w:r>
-        <w:t xml:space="preserve"> 1470 neurons, whose output is reshaped to 7*7*30</w:t>
-      </w:r>
-    </w:p>
-    <w:p>
-      <w:pPr>
-        <w:pStyle w:val="ListParagraph"/>
-        <w:numPr>
-          <w:ilvl w:val="1"/>
-          <w:numId w:val="2"/>
-        </w:numPr>
-      </w:pPr>
-      <w:r>
-        <w:t xml:space="preserve">Since output has shape 7*7*30, it means we have grid size of 7*7 and 30 output values per grid cell. 30 </w:t>
-      </w:r>
-      <w:proofErr w:type="gramStart"/>
-      <w:r>
-        <w:t>comes</w:t>
-      </w:r>
-      <w:proofErr w:type="gramEnd"/>
-      <w:r>
-        <w:t xml:space="preserve"> from 20 class probabilities and two boxes, each having 5 values.</w:t>
+        <w:t>Since output has shape 7*7*30, it means we have grid size of 7*7 and 30 output values per grid cell. 30 comes from 20 class probabilities and two boxes, each having 5 values.</w:t>
       </w:r>
     </w:p>
     <w:p>
@@ -1713,8 +1629,8 @@
         <w:pStyle w:val="ListParagraph"/>
         <w:ind w:left="360"/>
         <w:rPr>
-          <w:oMath/>
-          <w:rFonts w:ascii="Cambria Math" w:hAnsi="Cambria Math"/>
+          <w:rFonts w:ascii="Cambria Math" w:hAnsi="Cambria Math"/>
+          <w:oMath/>
         </w:rPr>
       </w:pPr>
     </w:p>
@@ -1726,8 +1642,8 @@
           <w:numId w:val="2"/>
         </w:numPr>
         <w:rPr>
-          <w:oMath/>
-          <w:rFonts w:ascii="Cambria Math" w:hAnsi="Cambria Math"/>
+          <w:rFonts w:ascii="Cambria Math" w:hAnsi="Cambria Math"/>
+          <w:oMath/>
         </w:rPr>
       </w:pPr>
       <w:r>
@@ -1742,8 +1658,8 @@
           <w:numId w:val="2"/>
         </w:numPr>
         <w:rPr>
-          <w:oMath/>
-          <w:rFonts w:ascii="Cambria Math" w:hAnsi="Cambria Math"/>
+          <w:rFonts w:ascii="Cambria Math" w:hAnsi="Cambria Math"/>
+          <w:oMath/>
         </w:rPr>
       </w:pPr>
       <w:r>
@@ -1776,8 +1692,8 @@
           <w:numId w:val="2"/>
         </w:numPr>
         <w:rPr>
-          <w:oMath/>
-          <w:rFonts w:ascii="Cambria Math" w:hAnsi="Cambria Math"/>
+          <w:rFonts w:ascii="Cambria Math" w:hAnsi="Cambria Math"/>
+          <w:oMath/>
         </w:rPr>
       </w:pPr>
       <w:r>
@@ -1792,8 +1708,8 @@
           <w:numId w:val="2"/>
         </w:numPr>
         <w:rPr>
-          <w:oMath/>
-          <w:rFonts w:ascii="Cambria Math" w:hAnsi="Cambria Math"/>
+          <w:rFonts w:ascii="Cambria Math" w:hAnsi="Cambria Math"/>
+          <w:oMath/>
         </w:rPr>
       </w:pPr>
       <w:r>
@@ -1817,8 +1733,8 @@
           <w:numId w:val="2"/>
         </w:numPr>
         <w:rPr>
-          <w:oMath/>
-          <w:rFonts w:ascii="Cambria Math" w:hAnsi="Cambria Math"/>
+          <w:rFonts w:ascii="Cambria Math" w:hAnsi="Cambria Math"/>
+          <w:oMath/>
         </w:rPr>
       </w:pPr>
       <w:r>
@@ -1836,8 +1752,8 @@
         <w:pStyle w:val="ListParagraph"/>
         <w:ind w:left="1080"/>
         <w:rPr>
-          <w:oMath/>
-          <w:rFonts w:ascii="Cambria Math" w:hAnsi="Cambria Math"/>
+          <w:rFonts w:ascii="Cambria Math" w:hAnsi="Cambria Math"/>
+          <w:oMath/>
         </w:rPr>
       </w:pPr>
       <w:r>
@@ -1852,8 +1768,8 @@
           <w:numId w:val="2"/>
         </w:numPr>
         <w:rPr>
-          <w:oMath/>
-          <w:rFonts w:ascii="Cambria Math" w:hAnsi="Cambria Math"/>
+          <w:rFonts w:ascii="Cambria Math" w:hAnsi="Cambria Math"/>
+          <w:oMath/>
         </w:rPr>
       </w:pPr>
       <w:r>
@@ -1868,8 +1784,8 @@
           <w:numId w:val="2"/>
         </w:numPr>
         <w:rPr>
-          <w:oMath/>
-          <w:rFonts w:ascii="Cambria Math" w:hAnsi="Cambria Math"/>
+          <w:rFonts w:ascii="Cambria Math" w:hAnsi="Cambria Math"/>
+          <w:oMath/>
         </w:rPr>
       </w:pPr>
       <w:r>
@@ -1884,8 +1800,8 @@
           <w:numId w:val="2"/>
         </w:numPr>
         <w:rPr>
-          <w:oMath/>
-          <w:rFonts w:ascii="Cambria Math" w:hAnsi="Cambria Math"/>
+          <w:rFonts w:ascii="Cambria Math" w:hAnsi="Cambria Math"/>
+          <w:oMath/>
         </w:rPr>
       </w:pPr>
       <w:r>
@@ -1900,8 +1816,8 @@
           <w:numId w:val="2"/>
         </w:numPr>
         <w:rPr>
-          <w:oMath/>
-          <w:rFonts w:ascii="Cambria Math" w:hAnsi="Cambria Math"/>
+          <w:rFonts w:ascii="Cambria Math" w:hAnsi="Cambria Math"/>
+          <w:oMath/>
         </w:rPr>
       </w:pPr>
       <w:r>
@@ -1914,7 +1830,7 @@
         <w:t xml:space="preserve">offset from that grid cell’s </w:t>
       </w:r>
       <w:r>
-        <w:t xml:space="preserve">location,  so </w:t>
+        <w:t xml:space="preserve">location, so </w:t>
       </w:r>
       <w:r>
         <w:t xml:space="preserve">its coordinates </w:t>
@@ -1964,8 +1880,8 @@
         <w:pStyle w:val="ListParagraph"/>
         <w:ind w:left="1080"/>
         <w:rPr>
-          <w:oMath/>
-          <w:rFonts w:ascii="Cambria Math" w:hAnsi="Cambria Math"/>
+          <w:rFonts w:ascii="Cambria Math" w:hAnsi="Cambria Math"/>
+          <w:oMath/>
         </w:rPr>
       </w:pPr>
     </w:p>
@@ -1977,8 +1893,8 @@
           <w:numId w:val="2"/>
         </w:numPr>
         <w:rPr>
-          <w:oMath/>
-          <w:rFonts w:ascii="Cambria Math" w:hAnsi="Cambria Math"/>
+          <w:rFonts w:ascii="Cambria Math" w:hAnsi="Cambria Math"/>
+          <w:oMath/>
         </w:rPr>
       </w:pPr>
       <w:r>
@@ -2013,7 +1929,7 @@
           <w:lang w:val="en-IN" w:eastAsia="en-IN"/>
         </w:rPr>
         <w:drawing>
-          <wp:inline distT="0" distB="0" distL="0" distR="0">
+          <wp:inline distT="0" distB="0" distL="0" distR="0" wp14:anchorId="4DF3A6CD" wp14:editId="1752DCCB">
             <wp:extent cx="2382697" cy="657304"/>
             <wp:effectExtent l="19050" t="19050" r="17603" b="28496"/>
             <wp:docPr id="16" name="Picture 16"/>
@@ -2066,8 +1982,8 @@
         <w:pStyle w:val="ListParagraph"/>
         <w:ind w:left="1080"/>
         <w:rPr>
-          <w:oMath/>
-          <w:rFonts w:ascii="Cambria Math" w:hAnsi="Cambria Math"/>
+          <w:rFonts w:ascii="Cambria Math" w:hAnsi="Cambria Math"/>
+          <w:oMath/>
         </w:rPr>
       </w:pPr>
     </w:p>
@@ -2079,8 +1995,8 @@
           <w:numId w:val="2"/>
         </w:numPr>
         <w:rPr>
-          <w:oMath/>
-          <w:rFonts w:ascii="Cambria Math" w:hAnsi="Cambria Math"/>
+          <w:rFonts w:ascii="Cambria Math" w:hAnsi="Cambria Math"/>
+          <w:oMath/>
         </w:rPr>
       </w:pPr>
       <w:r>
@@ -2304,8 +2220,8 @@
         <w:pStyle w:val="ListParagraph"/>
         <w:ind w:left="1080"/>
         <w:rPr>
-          <w:oMath/>
-          <w:rFonts w:ascii="Cambria Math" w:hAnsi="Cambria Math"/>
+          <w:rFonts w:ascii="Cambria Math" w:hAnsi="Cambria Math"/>
+          <w:oMath/>
         </w:rPr>
       </w:pPr>
     </w:p>
@@ -2317,8 +2233,8 @@
           <w:numId w:val="2"/>
         </w:numPr>
         <w:rPr>
-          <w:oMath/>
-          <w:rFonts w:ascii="Cambria Math" w:hAnsi="Cambria Math"/>
+          <w:rFonts w:ascii="Cambria Math" w:hAnsi="Cambria Math"/>
+          <w:oMath/>
         </w:rPr>
       </w:pPr>
       <w:r>
@@ -2342,7 +2258,7 @@
           <w:lang w:val="en-IN" w:eastAsia="en-IN"/>
         </w:rPr>
         <w:drawing>
-          <wp:inline distT="0" distB="0" distL="0" distR="0">
+          <wp:inline distT="0" distB="0" distL="0" distR="0" wp14:anchorId="60ED14D0" wp14:editId="02444AD4">
             <wp:extent cx="4379329" cy="2989348"/>
             <wp:effectExtent l="19050" t="19050" r="21221" b="20552"/>
             <wp:docPr id="19" name="Picture 19"/>
@@ -2398,13 +2314,8 @@
           <w:noProof/>
         </w:rPr>
       </w:pPr>
-      <w:proofErr w:type="gramStart"/>
-      <w:r>
-        <w:t>where</w:t>
-      </w:r>
-      <w:proofErr w:type="gramEnd"/>
-      <w:r>
-        <w:t xml:space="preserve"> </w:t>
+      <w:r>
+        <w:t xml:space="preserve">where </w:t>
       </w:r>
       <m:oMath>
         <m:sSubSup>
@@ -2598,9 +2509,9 @@
           <w:numId w:val="2"/>
         </w:numPr>
         <w:rPr>
-          <w:oMath/>
-          <w:rFonts w:ascii="Cambria Math" w:hAnsi="Cambria Math"/>
-          <w:noProof/>
+          <w:rFonts w:ascii="Cambria Math" w:hAnsi="Cambria Math"/>
+          <w:noProof/>
+          <w:oMath/>
         </w:rPr>
       </w:pPr>
       <m:oMath>
@@ -2688,9 +2599,9 @@
           <w:numId w:val="2"/>
         </w:numPr>
         <w:rPr>
-          <w:oMath/>
-          <w:rFonts w:ascii="Cambria Math" w:hAnsi="Cambria Math"/>
-          <w:noProof/>
+          <w:rFonts w:ascii="Cambria Math" w:hAnsi="Cambria Math"/>
+          <w:noProof/>
+          <w:oMath/>
         </w:rPr>
       </w:pPr>
       <w:r>
@@ -2723,9 +2634,9 @@
         <w:pStyle w:val="ListParagraph"/>
         <w:ind w:left="1080"/>
         <w:rPr>
-          <w:oMath/>
-          <w:rFonts w:ascii="Cambria Math" w:hAnsi="Cambria Math"/>
-          <w:noProof/>
+          <w:rFonts w:ascii="Cambria Math" w:hAnsi="Cambria Math"/>
+          <w:noProof/>
+          <w:oMath/>
         </w:rPr>
       </w:pPr>
       <w:r>
@@ -2744,9 +2655,9 @@
           <w:numId w:val="2"/>
         </w:numPr>
         <w:rPr>
-          <w:oMath/>
-          <w:rFonts w:ascii="Cambria Math" w:hAnsi="Cambria Math"/>
-          <w:noProof/>
+          <w:rFonts w:ascii="Cambria Math" w:hAnsi="Cambria Math"/>
+          <w:noProof/>
+          <w:oMath/>
         </w:rPr>
       </w:pPr>
       <w:r>
@@ -2800,9 +2711,9 @@
           <w:numId w:val="2"/>
         </w:numPr>
         <w:rPr>
-          <w:oMath/>
-          <w:rFonts w:ascii="Cambria Math" w:hAnsi="Cambria Math"/>
-          <w:noProof/>
+          <w:rFonts w:ascii="Cambria Math" w:hAnsi="Cambria Math"/>
+          <w:noProof/>
+          <w:oMath/>
         </w:rPr>
       </w:pPr>
       <w:r>
@@ -2839,8 +2750,8 @@
         <w:pStyle w:val="ListParagraph"/>
         <w:ind w:left="1080"/>
         <w:rPr>
-          <w:oMath/>
-          <w:rFonts w:ascii="Cambria Math" w:hAnsi="Cambria Math"/>
+          <w:rFonts w:ascii="Cambria Math" w:hAnsi="Cambria Math"/>
+          <w:oMath/>
         </w:rPr>
       </w:pPr>
     </w:p>
@@ -2852,8 +2763,8 @@
           <w:numId w:val="2"/>
         </w:numPr>
         <w:rPr>
-          <w:oMath/>
-          <w:rFonts w:ascii="Cambria Math" w:hAnsi="Cambria Math"/>
+          <w:rFonts w:ascii="Cambria Math" w:hAnsi="Cambria Math"/>
+          <w:oMath/>
         </w:rPr>
       </w:pPr>
       <w:r>
@@ -2907,8 +2818,8 @@
           <w:numId w:val="2"/>
         </w:numPr>
         <w:rPr>
-          <w:oMath/>
-          <w:rFonts w:ascii="Cambria Math" w:hAnsi="Cambria Math"/>
+          <w:rFonts w:ascii="Cambria Math" w:hAnsi="Cambria Math"/>
+          <w:oMath/>
         </w:rPr>
       </w:pPr>
       <w:r>
@@ -2960,8 +2871,8 @@
         <w:pStyle w:val="ListParagraph"/>
         <w:ind w:left="1080"/>
         <w:rPr>
-          <w:oMath/>
-          <w:rFonts w:ascii="Cambria Math" w:hAnsi="Cambria Math"/>
+          <w:rFonts w:ascii="Cambria Math" w:hAnsi="Cambria Math"/>
+          <w:oMath/>
         </w:rPr>
       </w:pPr>
     </w:p>
@@ -2973,8 +2884,8 @@
           <w:numId w:val="2"/>
         </w:numPr>
         <w:rPr>
-          <w:oMath/>
-          <w:rFonts w:ascii="Cambria Math" w:hAnsi="Cambria Math"/>
+          <w:rFonts w:ascii="Cambria Math" w:hAnsi="Cambria Math"/>
+          <w:oMath/>
         </w:rPr>
       </w:pPr>
       <w:r>
@@ -2992,8 +2903,8 @@
           <w:numId w:val="2"/>
         </w:numPr>
         <w:rPr>
-          <w:oMath/>
-          <w:rFonts w:ascii="Cambria Math" w:hAnsi="Cambria Math"/>
+          <w:rFonts w:ascii="Cambria Math" w:hAnsi="Cambria Math"/>
+          <w:oMath/>
         </w:rPr>
       </w:pPr>
       <w:r>
@@ -3041,8 +2952,8 @@
           <w:numId w:val="2"/>
         </w:numPr>
         <w:rPr>
-          <w:oMath/>
-          <w:rFonts w:ascii="Cambria Math" w:hAnsi="Cambria Math"/>
+          <w:rFonts w:ascii="Cambria Math" w:hAnsi="Cambria Math"/>
+          <w:oMath/>
         </w:rPr>
       </w:pPr>
       <w:r>
@@ -3069,8 +2980,8 @@
         <w:pStyle w:val="ListParagraph"/>
         <w:ind w:left="1080"/>
         <w:rPr>
-          <w:oMath/>
-          <w:rFonts w:ascii="Cambria Math" w:hAnsi="Cambria Math"/>
+          <w:rFonts w:ascii="Cambria Math" w:hAnsi="Cambria Math"/>
+          <w:oMath/>
         </w:rPr>
       </w:pPr>
     </w:p>
@@ -3082,8 +2993,8 @@
           <w:numId w:val="2"/>
         </w:numPr>
         <w:rPr>
-          <w:oMath/>
-          <w:rFonts w:ascii="Cambria Math" w:hAnsi="Cambria Math"/>
+          <w:rFonts w:ascii="Cambria Math" w:hAnsi="Cambria Math"/>
+          <w:oMath/>
         </w:rPr>
       </w:pPr>
       <w:r>
@@ -3101,8 +3012,8 @@
           <w:numId w:val="2"/>
         </w:numPr>
         <w:rPr>
-          <w:oMath/>
-          <w:rFonts w:ascii="Cambria Math" w:hAnsi="Cambria Math"/>
+          <w:rFonts w:ascii="Cambria Math" w:hAnsi="Cambria Math"/>
+          <w:oMath/>
         </w:rPr>
       </w:pPr>
       <w:r>
@@ -3127,8 +3038,8 @@
           <w:numId w:val="2"/>
         </w:numPr>
         <w:rPr>
-          <w:oMath/>
-          <w:rFonts w:ascii="Cambria Math" w:hAnsi="Cambria Math"/>
+          <w:rFonts w:ascii="Cambria Math" w:hAnsi="Cambria Math"/>
+          <w:oMath/>
         </w:rPr>
       </w:pPr>
       <w:r>
@@ -3143,8 +3054,8 @@
           <w:numId w:val="2"/>
         </w:numPr>
         <w:rPr>
-          <w:oMath/>
-          <w:rFonts w:ascii="Cambria Math" w:hAnsi="Cambria Math"/>
+          <w:rFonts w:ascii="Cambria Math" w:hAnsi="Cambria Math"/>
+          <w:oMath/>
         </w:rPr>
       </w:pPr>
       <w:r>
@@ -3156,8 +3067,8 @@
         <w:pStyle w:val="ListParagraph"/>
         <w:ind w:left="1080"/>
         <w:rPr>
-          <w:oMath/>
-          <w:rFonts w:ascii="Cambria Math" w:hAnsi="Cambria Math"/>
+          <w:rFonts w:ascii="Cambria Math" w:hAnsi="Cambria Math"/>
+          <w:oMath/>
         </w:rPr>
       </w:pPr>
     </w:p>
@@ -3169,8 +3080,8 @@
           <w:numId w:val="2"/>
         </w:numPr>
         <w:rPr>
-          <w:oMath/>
-          <w:rFonts w:ascii="Cambria Math" w:hAnsi="Cambria Math"/>
+          <w:rFonts w:ascii="Cambria Math" w:hAnsi="Cambria Math"/>
+          <w:oMath/>
         </w:rPr>
       </w:pPr>
       <w:r>
@@ -3185,8 +3096,8 @@
           <w:numId w:val="2"/>
         </w:numPr>
         <w:rPr>
-          <w:oMath/>
-          <w:rFonts w:ascii="Cambria Math" w:hAnsi="Cambria Math"/>
+          <w:rFonts w:ascii="Cambria Math" w:hAnsi="Cambria Math"/>
+          <w:oMath/>
         </w:rPr>
       </w:pPr>
       <w:r>
@@ -3201,8 +3112,8 @@
           <w:numId w:val="2"/>
         </w:numPr>
         <w:rPr>
-          <w:oMath/>
-          <w:rFonts w:ascii="Cambria Math" w:hAnsi="Cambria Math"/>
+          <w:rFonts w:ascii="Cambria Math" w:hAnsi="Cambria Math"/>
+          <w:oMath/>
         </w:rPr>
       </w:pPr>
       <w:r>
@@ -3214,8 +3125,8 @@
         <w:pStyle w:val="ListParagraph"/>
         <w:ind w:left="1080"/>
         <w:rPr>
-          <w:oMath/>
-          <w:rFonts w:ascii="Cambria Math" w:hAnsi="Cambria Math"/>
+          <w:rFonts w:ascii="Cambria Math" w:hAnsi="Cambria Math"/>
+          <w:oMath/>
         </w:rPr>
       </w:pPr>
     </w:p>
@@ -3227,8 +3138,8 @@
           <w:numId w:val="2"/>
         </w:numPr>
         <w:rPr>
-          <w:oMath/>
-          <w:rFonts w:ascii="Cambria Math" w:hAnsi="Cambria Math"/>
+          <w:rFonts w:ascii="Cambria Math" w:hAnsi="Cambria Math"/>
+          <w:oMath/>
         </w:rPr>
       </w:pPr>
       <w:r>
@@ -3246,8 +3157,8 @@
           <w:numId w:val="2"/>
         </w:numPr>
         <w:rPr>
-          <w:oMath/>
-          <w:rFonts w:ascii="Cambria Math" w:hAnsi="Cambria Math"/>
+          <w:rFonts w:ascii="Cambria Math" w:hAnsi="Cambria Math"/>
+          <w:oMath/>
         </w:rPr>
       </w:pPr>
       <w:r>
@@ -3262,8 +3173,8 @@
           <w:numId w:val="2"/>
         </w:numPr>
         <w:rPr>
-          <w:oMath/>
-          <w:rFonts w:ascii="Cambria Math" w:hAnsi="Cambria Math"/>
+          <w:rFonts w:ascii="Cambria Math" w:hAnsi="Cambria Math"/>
+          <w:oMath/>
         </w:rPr>
       </w:pPr>
       <w:r>
@@ -3278,8 +3189,8 @@
           <w:numId w:val="2"/>
         </w:numPr>
         <w:rPr>
-          <w:oMath/>
-          <w:rFonts w:ascii="Cambria Math" w:hAnsi="Cambria Math"/>
+          <w:rFonts w:ascii="Cambria Math" w:hAnsi="Cambria Math"/>
+          <w:oMath/>
         </w:rPr>
       </w:pPr>
       <w:r>
@@ -3327,8 +3238,8 @@
         <w:pStyle w:val="ListParagraph"/>
         <w:ind w:left="1080"/>
         <w:rPr>
-          <w:oMath/>
-          <w:rFonts w:ascii="Cambria Math" w:hAnsi="Cambria Math"/>
+          <w:rFonts w:ascii="Cambria Math" w:hAnsi="Cambria Math"/>
+          <w:oMath/>
         </w:rPr>
       </w:pPr>
     </w:p>
@@ -3340,8 +3251,8 @@
           <w:numId w:val="2"/>
         </w:numPr>
         <w:rPr>
-          <w:oMath/>
-          <w:rFonts w:ascii="Cambria Math" w:hAnsi="Cambria Math"/>
+          <w:rFonts w:ascii="Cambria Math" w:hAnsi="Cambria Math"/>
+          <w:oMath/>
         </w:rPr>
       </w:pPr>
       <w:r>
@@ -3357,8 +3268,8 @@
           <w:numId w:val="2"/>
         </w:numPr>
         <w:rPr>
-          <w:oMath/>
-          <w:rFonts w:ascii="Cambria Math" w:hAnsi="Cambria Math"/>
+          <w:rFonts w:ascii="Cambria Math" w:hAnsi="Cambria Math"/>
+          <w:oMath/>
         </w:rPr>
       </w:pPr>
       <w:r>
@@ -3379,8 +3290,8 @@
 </file>
 
 <file path=word/numbering.xml><?xml version="1.0" encoding="utf-8"?>
-<w:numbering xmlns:ve="http://schemas.openxmlformats.org/markup-compatibility/2006" xmlns:o="urn:schemas-microsoft-com:office:office" xmlns:r="http://schemas.openxmlformats.org/officeDocument/2006/relationships" xmlns:m="http://schemas.openxmlformats.org/officeDocument/2006/math" xmlns:v="urn:schemas-microsoft-com:vml" xmlns:wp="http://schemas.openxmlformats.org/drawingml/2006/wordprocessingDrawing" xmlns:w10="urn:schemas-microsoft-com:office:word" xmlns:w="http://schemas.openxmlformats.org/wordprocessingml/2006/main" xmlns:wne="http://schemas.microsoft.com/office/word/2006/wordml">
-  <w:abstractNum w:abstractNumId="0">
+<w:numbering xmlns:wpc="http://schemas.microsoft.com/office/word/2010/wordprocessingCanvas" xmlns:cx="http://schemas.microsoft.com/office/drawing/2014/chartex" xmlns:cx1="http://schemas.microsoft.com/office/drawing/2015/9/8/chartex" xmlns:cx2="http://schemas.microsoft.com/office/drawing/2015/10/21/chartex" xmlns:cx3="http://schemas.microsoft.com/office/drawing/2016/5/9/chartex" xmlns:cx4="http://schemas.microsoft.com/office/drawing/2016/5/10/chartex" xmlns:cx5="http://schemas.microsoft.com/office/drawing/2016/5/11/chartex" xmlns:cx6="http://schemas.microsoft.com/office/drawing/2016/5/12/chartex" xmlns:cx7="http://schemas.microsoft.com/office/drawing/2016/5/13/chartex" xmlns:cx8="http://schemas.microsoft.com/office/drawing/2016/5/14/chartex" xmlns:mc="http://schemas.openxmlformats.org/markup-compatibility/2006" xmlns:aink="http://schemas.microsoft.com/office/drawing/2016/ink" xmlns:am3d="http://schemas.microsoft.com/office/drawing/2017/model3d" xmlns:o="urn:schemas-microsoft-com:office:office" xmlns:oel="http://schemas.microsoft.com/office/2019/extlst" xmlns:r="http://schemas.openxmlformats.org/officeDocument/2006/relationships" xmlns:m="http://schemas.openxmlformats.org/officeDocument/2006/math" xmlns:v="urn:schemas-microsoft-com:vml" xmlns:wp14="http://schemas.microsoft.com/office/word/2010/wordprocessingDrawing" xmlns:wp="http://schemas.openxmlformats.org/drawingml/2006/wordprocessingDrawing" xmlns:w10="urn:schemas-microsoft-com:office:word" xmlns:w="http://schemas.openxmlformats.org/wordprocessingml/2006/main" xmlns:w14="http://schemas.microsoft.com/office/word/2010/wordml" xmlns:w15="http://schemas.microsoft.com/office/word/2012/wordml" xmlns:w16cex="http://schemas.microsoft.com/office/word/2018/wordml/cex" xmlns:w16cid="http://schemas.microsoft.com/office/word/2016/wordml/cid" xmlns:w16="http://schemas.microsoft.com/office/word/2018/wordml" xmlns:w16sdtdh="http://schemas.microsoft.com/office/word/2020/wordml/sdtdatahash" xmlns:w16se="http://schemas.microsoft.com/office/word/2015/wordml/symex" xmlns:wpg="http://schemas.microsoft.com/office/word/2010/wordprocessingGroup" xmlns:wpi="http://schemas.microsoft.com/office/word/2010/wordprocessingInk" xmlns:wne="http://schemas.microsoft.com/office/word/2006/wordml" xmlns:wps="http://schemas.microsoft.com/office/word/2010/wordprocessingShape" mc:Ignorable="w14 w15 w16se w16cid w16 w16cex w16sdtdh wp14">
+  <w:abstractNum w:abstractNumId="0" w15:restartNumberingAfterBreak="0">
     <w:nsid w:val="13F95F2D"/>
     <w:multiLevelType w:val="hybridMultilevel"/>
     <w:tmpl w:val="FE968C28"/>
@@ -3492,7 +3403,7 @@
       </w:rPr>
     </w:lvl>
   </w:abstractNum>
-  <w:abstractNum w:abstractNumId="1">
+  <w:abstractNum w:abstractNumId="1" w15:restartNumberingAfterBreak="0">
     <w:nsid w:val="51EA5265"/>
     <w:multiLevelType w:val="hybridMultilevel"/>
     <w:tmpl w:val="D2C2170E"/>
@@ -3604,17 +3515,17 @@
       </w:rPr>
     </w:lvl>
   </w:abstractNum>
-  <w:num w:numId="1">
+  <w:num w:numId="1" w16cid:durableId="1863744754">
     <w:abstractNumId w:val="0"/>
   </w:num>
-  <w:num w:numId="2">
+  <w:num w:numId="2" w16cid:durableId="1174101864">
     <w:abstractNumId w:val="1"/>
   </w:num>
 </w:numbering>
 </file>
 
 <file path=word/styles.xml><?xml version="1.0" encoding="utf-8"?>
-<w:styles xmlns:r="http://schemas.openxmlformats.org/officeDocument/2006/relationships" xmlns:w="http://schemas.openxmlformats.org/wordprocessingml/2006/main">
+<w:styles xmlns:mc="http://schemas.openxmlformats.org/markup-compatibility/2006" xmlns:r="http://schemas.openxmlformats.org/officeDocument/2006/relationships" xmlns:w="http://schemas.openxmlformats.org/wordprocessingml/2006/main" xmlns:w14="http://schemas.microsoft.com/office/word/2010/wordml" xmlns:w15="http://schemas.microsoft.com/office/word/2012/wordml" xmlns:w16cex="http://schemas.microsoft.com/office/word/2018/wordml/cex" xmlns:w16cid="http://schemas.microsoft.com/office/word/2016/wordml/cid" xmlns:w16="http://schemas.microsoft.com/office/word/2018/wordml" xmlns:w16sdtdh="http://schemas.microsoft.com/office/word/2020/wordml/sdtdatahash" xmlns:w16se="http://schemas.microsoft.com/office/word/2015/wordml/symex" mc:Ignorable="w14 w15 w16se w16cid w16 w16cex w16sdtdh">
   <w:docDefaults>
     <w:rPrDefault>
       <w:rPr>
@@ -3630,144 +3541,383 @@
       </w:pPr>
     </w:pPrDefault>
   </w:docDefaults>
-  <w:latentStyles w:defLockedState="0" w:defUIPriority="99" w:defSemiHidden="1" w:defUnhideWhenUsed="1" w:defQFormat="0" w:count="267">
-    <w:lsdException w:name="Normal" w:semiHidden="0" w:uiPriority="0" w:unhideWhenUsed="0" w:qFormat="1"/>
-    <w:lsdException w:name="heading 1" w:semiHidden="0" w:uiPriority="9" w:unhideWhenUsed="0" w:qFormat="1"/>
-    <w:lsdException w:name="heading 2" w:uiPriority="9" w:qFormat="1"/>
-    <w:lsdException w:name="heading 3" w:uiPriority="9" w:qFormat="1"/>
-    <w:lsdException w:name="heading 4" w:uiPriority="9" w:qFormat="1"/>
-    <w:lsdException w:name="heading 5" w:uiPriority="9" w:qFormat="1"/>
-    <w:lsdException w:name="heading 6" w:uiPriority="9" w:qFormat="1"/>
-    <w:lsdException w:name="heading 7" w:uiPriority="9" w:qFormat="1"/>
-    <w:lsdException w:name="heading 8" w:uiPriority="9" w:qFormat="1"/>
-    <w:lsdException w:name="heading 9" w:uiPriority="9" w:qFormat="1"/>
-    <w:lsdException w:name="toc 1" w:uiPriority="39"/>
-    <w:lsdException w:name="toc 2" w:uiPriority="39"/>
-    <w:lsdException w:name="toc 3" w:uiPriority="39"/>
-    <w:lsdException w:name="toc 4" w:uiPriority="39"/>
-    <w:lsdException w:name="toc 5" w:uiPriority="39"/>
-    <w:lsdException w:name="toc 6" w:uiPriority="39"/>
-    <w:lsdException w:name="toc 7" w:uiPriority="39"/>
-    <w:lsdException w:name="toc 8" w:uiPriority="39"/>
-    <w:lsdException w:name="toc 9" w:uiPriority="39"/>
-    <w:lsdException w:name="caption" w:uiPriority="35" w:qFormat="1"/>
-    <w:lsdException w:name="Title" w:semiHidden="0" w:uiPriority="10" w:unhideWhenUsed="0" w:qFormat="1"/>
-    <w:lsdException w:name="Default Paragraph Font" w:uiPriority="1"/>
-    <w:lsdException w:name="Subtitle" w:semiHidden="0" w:uiPriority="11" w:unhideWhenUsed="0" w:qFormat="1"/>
-    <w:lsdException w:name="Strong" w:semiHidden="0" w:uiPriority="22" w:unhideWhenUsed="0" w:qFormat="1"/>
-    <w:lsdException w:name="Emphasis" w:semiHidden="0" w:uiPriority="20" w:unhideWhenUsed="0" w:qFormat="1"/>
-    <w:lsdException w:name="Table Grid" w:semiHidden="0" w:uiPriority="59" w:unhideWhenUsed="0"/>
-    <w:lsdException w:name="Placeholder Text" w:unhideWhenUsed="0"/>
-    <w:lsdException w:name="No Spacing" w:semiHidden="0" w:uiPriority="1" w:unhideWhenUsed="0" w:qFormat="1"/>
-    <w:lsdException w:name="Light Shading" w:semiHidden="0" w:uiPriority="60" w:unhideWhenUsed="0"/>
-    <w:lsdException w:name="Light List" w:semiHidden="0" w:uiPriority="61" w:unhideWhenUsed="0"/>
-    <w:lsdException w:name="Light Grid" w:semiHidden="0" w:uiPriority="62" w:unhideWhenUsed="0"/>
-    <w:lsdException w:name="Medium Shading 1" w:semiHidden="0" w:uiPriority="63" w:unhideWhenUsed="0"/>
-    <w:lsdException w:name="Medium Shading 2" w:semiHidden="0" w:uiPriority="64" w:unhideWhenUsed="0"/>
-    <w:lsdException w:name="Medium List 1" w:semiHidden="0" w:uiPriority="65" w:unhideWhenUsed="0"/>
-    <w:lsdException w:name="Medium List 2" w:semiHidden="0" w:uiPriority="66" w:unhideWhenUsed="0"/>
-    <w:lsdException w:name="Medium Grid 1" w:semiHidden="0" w:uiPriority="67" w:unhideWhenUsed="0"/>
-    <w:lsdException w:name="Medium Grid 2" w:semiHidden="0" w:uiPriority="68" w:unhideWhenUsed="0"/>
-    <w:lsdException w:name="Medium Grid 3" w:semiHidden="0" w:uiPriority="69" w:unhideWhenUsed="0"/>
-    <w:lsdException w:name="Dark List" w:semiHidden="0" w:uiPriority="70" w:unhideWhenUsed="0"/>
-    <w:lsdException w:name="Colorful Shading" w:semiHidden="0" w:uiPriority="71" w:unhideWhenUsed="0"/>
-    <w:lsdException w:name="Colorful List" w:semiHidden="0" w:uiPriority="72" w:unhideWhenUsed="0"/>
-    <w:lsdException w:name="Colorful Grid" w:semiHidden="0" w:uiPriority="73" w:unhideWhenUsed="0"/>
-    <w:lsdException w:name="Light Shading Accent 1" w:semiHidden="0" w:uiPriority="60" w:unhideWhenUsed="0"/>
-    <w:lsdException w:name="Light List Accent 1" w:semiHidden="0" w:uiPriority="61" w:unhideWhenUsed="0"/>
-    <w:lsdException w:name="Light Grid Accent 1" w:semiHidden="0" w:uiPriority="62" w:unhideWhenUsed="0"/>
-    <w:lsdException w:name="Medium Shading 1 Accent 1" w:semiHidden="0" w:uiPriority="63" w:unhideWhenUsed="0"/>
-    <w:lsdException w:name="Medium Shading 2 Accent 1" w:semiHidden="0" w:uiPriority="64" w:unhideWhenUsed="0"/>
-    <w:lsdException w:name="Medium List 1 Accent 1" w:semiHidden="0" w:uiPriority="65" w:unhideWhenUsed="0"/>
-    <w:lsdException w:name="Revision" w:unhideWhenUsed="0"/>
-    <w:lsdException w:name="List Paragraph" w:semiHidden="0" w:uiPriority="34" w:unhideWhenUsed="0" w:qFormat="1"/>
-    <w:lsdException w:name="Quote" w:semiHidden="0" w:uiPriority="29" w:unhideWhenUsed="0" w:qFormat="1"/>
-    <w:lsdException w:name="Intense Quote" w:semiHidden="0" w:uiPriority="30" w:unhideWhenUsed="0" w:qFormat="1"/>
-    <w:lsdException w:name="Medium List 2 Accent 1" w:semiHidden="0" w:uiPriority="66" w:unhideWhenUsed="0"/>
-    <w:lsdException w:name="Medium Grid 1 Accent 1" w:semiHidden="0" w:uiPriority="67" w:unhideWhenUsed="0"/>
-    <w:lsdException w:name="Medium Grid 2 Accent 1" w:semiHidden="0" w:uiPriority="68" w:unhideWhenUsed="0"/>
-    <w:lsdException w:name="Medium Grid 3 Accent 1" w:semiHidden="0" w:uiPriority="69" w:unhideWhenUsed="0"/>
-    <w:lsdException w:name="Dark List Accent 1" w:semiHidden="0" w:uiPriority="70" w:unhideWhenUsed="0"/>
-    <w:lsdException w:name="Colorful Shading Accent 1" w:semiHidden="0" w:uiPriority="71" w:unhideWhenUsed="0"/>
-    <w:lsdException w:name="Colorful List Accent 1" w:semiHidden="0" w:uiPriority="72" w:unhideWhenUsed="0"/>
-    <w:lsdException w:name="Colorful Grid Accent 1" w:semiHidden="0" w:uiPriority="73" w:unhideWhenUsed="0"/>
-    <w:lsdException w:name="Light Shading Accent 2" w:semiHidden="0" w:uiPriority="60" w:unhideWhenUsed="0"/>
-    <w:lsdException w:name="Light List Accent 2" w:semiHidden="0" w:uiPriority="61" w:unhideWhenUsed="0"/>
-    <w:lsdException w:name="Light Grid Accent 2" w:semiHidden="0" w:uiPriority="62" w:unhideWhenUsed="0"/>
-    <w:lsdException w:name="Medium Shading 1 Accent 2" w:semiHidden="0" w:uiPriority="63" w:unhideWhenUsed="0"/>
-    <w:lsdException w:name="Medium Shading 2 Accent 2" w:semiHidden="0" w:uiPriority="64" w:unhideWhenUsed="0"/>
-    <w:lsdException w:name="Medium List 1 Accent 2" w:semiHidden="0" w:uiPriority="65" w:unhideWhenUsed="0"/>
-    <w:lsdException w:name="Medium List 2 Accent 2" w:semiHidden="0" w:uiPriority="66" w:unhideWhenUsed="0"/>
-    <w:lsdException w:name="Medium Grid 1 Accent 2" w:semiHidden="0" w:uiPriority="67" w:unhideWhenUsed="0"/>
-    <w:lsdException w:name="Medium Grid 2 Accent 2" w:semiHidden="0" w:uiPriority="68" w:unhideWhenUsed="0"/>
-    <w:lsdException w:name="Medium Grid 3 Accent 2" w:semiHidden="0" w:uiPriority="69" w:unhideWhenUsed="0"/>
-    <w:lsdException w:name="Dark List Accent 2" w:semiHidden="0" w:uiPriority="70" w:unhideWhenUsed="0"/>
-    <w:lsdException w:name="Colorful Shading Accent 2" w:semiHidden="0" w:uiPriority="71" w:unhideWhenUsed="0"/>
-    <w:lsdException w:name="Colorful List Accent 2" w:semiHidden="0" w:uiPriority="72" w:unhideWhenUsed="0"/>
-    <w:lsdException w:name="Colorful Grid Accent 2" w:semiHidden="0" w:uiPriority="73" w:unhideWhenUsed="0"/>
-    <w:lsdException w:name="Light Shading Accent 3" w:semiHidden="0" w:uiPriority="60" w:unhideWhenUsed="0"/>
-    <w:lsdException w:name="Light List Accent 3" w:semiHidden="0" w:uiPriority="61" w:unhideWhenUsed="0"/>
-    <w:lsdException w:name="Light Grid Accent 3" w:semiHidden="0" w:uiPriority="62" w:unhideWhenUsed="0"/>
-    <w:lsdException w:name="Medium Shading 1 Accent 3" w:semiHidden="0" w:uiPriority="63" w:unhideWhenUsed="0"/>
-    <w:lsdException w:name="Medium Shading 2 Accent 3" w:semiHidden="0" w:uiPriority="64" w:unhideWhenUsed="0"/>
-    <w:lsdException w:name="Medium List 1 Accent 3" w:semiHidden="0" w:uiPriority="65" w:unhideWhenUsed="0"/>
-    <w:lsdException w:name="Medium List 2 Accent 3" w:semiHidden="0" w:uiPriority="66" w:unhideWhenUsed="0"/>
-    <w:lsdException w:name="Medium Grid 1 Accent 3" w:semiHidden="0" w:uiPriority="67" w:unhideWhenUsed="0"/>
-    <w:lsdException w:name="Medium Grid 2 Accent 3" w:semiHidden="0" w:uiPriority="68" w:unhideWhenUsed="0"/>
-    <w:lsdException w:name="Medium Grid 3 Accent 3" w:semiHidden="0" w:uiPriority="69" w:unhideWhenUsed="0"/>
-    <w:lsdException w:name="Dark List Accent 3" w:semiHidden="0" w:uiPriority="70" w:unhideWhenUsed="0"/>
-    <w:lsdException w:name="Colorful Shading Accent 3" w:semiHidden="0" w:uiPriority="71" w:unhideWhenUsed="0"/>
-    <w:lsdException w:name="Colorful List Accent 3" w:semiHidden="0" w:uiPriority="72" w:unhideWhenUsed="0"/>
-    <w:lsdException w:name="Colorful Grid Accent 3" w:semiHidden="0" w:uiPriority="73" w:unhideWhenUsed="0"/>
-    <w:lsdException w:name="Light Shading Accent 4" w:semiHidden="0" w:uiPriority="60" w:unhideWhenUsed="0"/>
-    <w:lsdException w:name="Light List Accent 4" w:semiHidden="0" w:uiPriority="61" w:unhideWhenUsed="0"/>
-    <w:lsdException w:name="Light Grid Accent 4" w:semiHidden="0" w:uiPriority="62" w:unhideWhenUsed="0"/>
-    <w:lsdException w:name="Medium Shading 1 Accent 4" w:semiHidden="0" w:uiPriority="63" w:unhideWhenUsed="0"/>
-    <w:lsdException w:name="Medium Shading 2 Accent 4" w:semiHidden="0" w:uiPriority="64" w:unhideWhenUsed="0"/>
-    <w:lsdException w:name="Medium List 1 Accent 4" w:semiHidden="0" w:uiPriority="65" w:unhideWhenUsed="0"/>
-    <w:lsdException w:name="Medium List 2 Accent 4" w:semiHidden="0" w:uiPriority="66" w:unhideWhenUsed="0"/>
-    <w:lsdException w:name="Medium Grid 1 Accent 4" w:semiHidden="0" w:uiPriority="67" w:unhideWhenUsed="0"/>
-    <w:lsdException w:name="Medium Grid 2 Accent 4" w:semiHidden="0" w:uiPriority="68" w:unhideWhenUsed="0"/>
-    <w:lsdException w:name="Medium Grid 3 Accent 4" w:semiHidden="0" w:uiPriority="69" w:unhideWhenUsed="0"/>
-    <w:lsdException w:name="Dark List Accent 4" w:semiHidden="0" w:uiPriority="70" w:unhideWhenUsed="0"/>
-    <w:lsdException w:name="Colorful Shading Accent 4" w:semiHidden="0" w:uiPriority="71" w:unhideWhenUsed="0"/>
-    <w:lsdException w:name="Colorful List Accent 4" w:semiHidden="0" w:uiPriority="72" w:unhideWhenUsed="0"/>
-    <w:lsdException w:name="Colorful Grid Accent 4" w:semiHidden="0" w:uiPriority="73" w:unhideWhenUsed="0"/>
-    <w:lsdException w:name="Light Shading Accent 5" w:semiHidden="0" w:uiPriority="60" w:unhideWhenUsed="0"/>
-    <w:lsdException w:name="Light List Accent 5" w:semiHidden="0" w:uiPriority="61" w:unhideWhenUsed="0"/>
-    <w:lsdException w:name="Light Grid Accent 5" w:semiHidden="0" w:uiPriority="62" w:unhideWhenUsed="0"/>
-    <w:lsdException w:name="Medium Shading 1 Accent 5" w:semiHidden="0" w:uiPriority="63" w:unhideWhenUsed="0"/>
-    <w:lsdException w:name="Medium Shading 2 Accent 5" w:semiHidden="0" w:uiPriority="64" w:unhideWhenUsed="0"/>
-    <w:lsdException w:name="Medium List 1 Accent 5" w:semiHidden="0" w:uiPriority="65" w:unhideWhenUsed="0"/>
-    <w:lsdException w:name="Medium List 2 Accent 5" w:semiHidden="0" w:uiPriority="66" w:unhideWhenUsed="0"/>
-    <w:lsdException w:name="Medium Grid 1 Accent 5" w:semiHidden="0" w:uiPriority="67" w:unhideWhenUsed="0"/>
-    <w:lsdException w:name="Medium Grid 2 Accent 5" w:semiHidden="0" w:uiPriority="68" w:unhideWhenUsed="0"/>
-    <w:lsdException w:name="Medium Grid 3 Accent 5" w:semiHidden="0" w:uiPriority="69" w:unhideWhenUsed="0"/>
-    <w:lsdException w:name="Dark List Accent 5" w:semiHidden="0" w:uiPriority="70" w:unhideWhenUsed="0"/>
-    <w:lsdException w:name="Colorful Shading Accent 5" w:semiHidden="0" w:uiPriority="71" w:unhideWhenUsed="0"/>
-    <w:lsdException w:name="Colorful List Accent 5" w:semiHidden="0" w:uiPriority="72" w:unhideWhenUsed="0"/>
-    <w:lsdException w:name="Colorful Grid Accent 5" w:semiHidden="0" w:uiPriority="73" w:unhideWhenUsed="0"/>
-    <w:lsdException w:name="Light Shading Accent 6" w:semiHidden="0" w:uiPriority="60" w:unhideWhenUsed="0"/>
-    <w:lsdException w:name="Light List Accent 6" w:semiHidden="0" w:uiPriority="61" w:unhideWhenUsed="0"/>
-    <w:lsdException w:name="Light Grid Accent 6" w:semiHidden="0" w:uiPriority="62" w:unhideWhenUsed="0"/>
-    <w:lsdException w:name="Medium Shading 1 Accent 6" w:semiHidden="0" w:uiPriority="63" w:unhideWhenUsed="0"/>
-    <w:lsdException w:name="Medium Shading 2 Accent 6" w:semiHidden="0" w:uiPriority="64" w:unhideWhenUsed="0"/>
-    <w:lsdException w:name="Medium List 1 Accent 6" w:semiHidden="0" w:uiPriority="65" w:unhideWhenUsed="0"/>
-    <w:lsdException w:name="Medium List 2 Accent 6" w:semiHidden="0" w:uiPriority="66" w:unhideWhenUsed="0"/>
-    <w:lsdException w:name="Medium Grid 1 Accent 6" w:semiHidden="0" w:uiPriority="67" w:unhideWhenUsed="0"/>
-    <w:lsdException w:name="Medium Grid 2 Accent 6" w:semiHidden="0" w:uiPriority="68" w:unhideWhenUsed="0"/>
-    <w:lsdException w:name="Medium Grid 3 Accent 6" w:semiHidden="0" w:uiPriority="69" w:unhideWhenUsed="0"/>
-    <w:lsdException w:name="Dark List Accent 6" w:semiHidden="0" w:uiPriority="70" w:unhideWhenUsed="0"/>
-    <w:lsdException w:name="Colorful Shading Accent 6" w:semiHidden="0" w:uiPriority="71" w:unhideWhenUsed="0"/>
-    <w:lsdException w:name="Colorful List Accent 6" w:semiHidden="0" w:uiPriority="72" w:unhideWhenUsed="0"/>
-    <w:lsdException w:name="Colorful Grid Accent 6" w:semiHidden="0" w:uiPriority="73" w:unhideWhenUsed="0"/>
-    <w:lsdException w:name="Subtle Emphasis" w:semiHidden="0" w:uiPriority="19" w:unhideWhenUsed="0" w:qFormat="1"/>
-    <w:lsdException w:name="Intense Emphasis" w:semiHidden="0" w:uiPriority="21" w:unhideWhenUsed="0" w:qFormat="1"/>
-    <w:lsdException w:name="Subtle Reference" w:semiHidden="0" w:uiPriority="31" w:unhideWhenUsed="0" w:qFormat="1"/>
-    <w:lsdException w:name="Intense Reference" w:semiHidden="0" w:uiPriority="32" w:unhideWhenUsed="0" w:qFormat="1"/>
-    <w:lsdException w:name="Book Title" w:semiHidden="0" w:uiPriority="33" w:unhideWhenUsed="0" w:qFormat="1"/>
-    <w:lsdException w:name="Bibliography" w:uiPriority="37"/>
-    <w:lsdException w:name="TOC Heading" w:uiPriority="39" w:qFormat="1"/>
+  <w:latentStyles w:defLockedState="0" w:defUIPriority="99" w:defSemiHidden="0" w:defUnhideWhenUsed="0" w:defQFormat="0" w:count="376">
+    <w:lsdException w:name="Normal" w:uiPriority="0" w:qFormat="1"/>
+    <w:lsdException w:name="heading 1" w:uiPriority="9" w:qFormat="1"/>
+    <w:lsdException w:name="heading 2" w:semiHidden="1" w:uiPriority="9" w:unhideWhenUsed="1" w:qFormat="1"/>
+    <w:lsdException w:name="heading 3" w:semiHidden="1" w:uiPriority="9" w:unhideWhenUsed="1" w:qFormat="1"/>
+    <w:lsdException w:name="heading 4" w:semiHidden="1" w:uiPriority="9" w:unhideWhenUsed="1" w:qFormat="1"/>
+    <w:lsdException w:name="heading 5" w:semiHidden="1" w:uiPriority="9" w:unhideWhenUsed="1" w:qFormat="1"/>
+    <w:lsdException w:name="heading 6" w:semiHidden="1" w:uiPriority="9" w:unhideWhenUsed="1" w:qFormat="1"/>
+    <w:lsdException w:name="heading 7" w:semiHidden="1" w:uiPriority="9" w:unhideWhenUsed="1" w:qFormat="1"/>
+    <w:lsdException w:name="heading 8" w:semiHidden="1" w:uiPriority="9" w:unhideWhenUsed="1" w:qFormat="1"/>
+    <w:lsdException w:name="heading 9" w:semiHidden="1" w:uiPriority="9" w:unhideWhenUsed="1" w:qFormat="1"/>
+    <w:lsdException w:name="index 1" w:semiHidden="1" w:unhideWhenUsed="1"/>
+    <w:lsdException w:name="index 2" w:semiHidden="1" w:unhideWhenUsed="1"/>
+    <w:lsdException w:name="index 3" w:semiHidden="1" w:unhideWhenUsed="1"/>
+    <w:lsdException w:name="index 4" w:semiHidden="1" w:unhideWhenUsed="1"/>
+    <w:lsdException w:name="index 5" w:semiHidden="1" w:unhideWhenUsed="1"/>
+    <w:lsdException w:name="index 6" w:semiHidden="1" w:unhideWhenUsed="1"/>
+    <w:lsdException w:name="index 7" w:semiHidden="1" w:unhideWhenUsed="1"/>
+    <w:lsdException w:name="index 8" w:semiHidden="1" w:unhideWhenUsed="1"/>
+    <w:lsdException w:name="index 9" w:semiHidden="1" w:unhideWhenUsed="1"/>
+    <w:lsdException w:name="toc 1" w:semiHidden="1" w:uiPriority="39" w:unhideWhenUsed="1"/>
+    <w:lsdException w:name="toc 2" w:semiHidden="1" w:uiPriority="39" w:unhideWhenUsed="1"/>
+    <w:lsdException w:name="toc 3" w:semiHidden="1" w:uiPriority="39" w:unhideWhenUsed="1"/>
+    <w:lsdException w:name="toc 4" w:semiHidden="1" w:uiPriority="39" w:unhideWhenUsed="1"/>
+    <w:lsdException w:name="toc 5" w:semiHidden="1" w:uiPriority="39" w:unhideWhenUsed="1"/>
+    <w:lsdException w:name="toc 6" w:semiHidden="1" w:uiPriority="39" w:unhideWhenUsed="1"/>
+    <w:lsdException w:name="toc 7" w:semiHidden="1" w:uiPriority="39" w:unhideWhenUsed="1"/>
+    <w:lsdException w:name="toc 8" w:semiHidden="1" w:uiPriority="39" w:unhideWhenUsed="1"/>
+    <w:lsdException w:name="toc 9" w:semiHidden="1" w:uiPriority="39" w:unhideWhenUsed="1"/>
+    <w:lsdException w:name="Normal Indent" w:semiHidden="1" w:unhideWhenUsed="1"/>
+    <w:lsdException w:name="footnote text" w:semiHidden="1" w:unhideWhenUsed="1"/>
+    <w:lsdException w:name="annotation text" w:semiHidden="1" w:unhideWhenUsed="1"/>
+    <w:lsdException w:name="header" w:semiHidden="1" w:unhideWhenUsed="1"/>
+    <w:lsdException w:name="footer" w:semiHidden="1" w:unhideWhenUsed="1"/>
+    <w:lsdException w:name="index heading" w:semiHidden="1" w:unhideWhenUsed="1"/>
+    <w:lsdException w:name="caption" w:semiHidden="1" w:uiPriority="35" w:unhideWhenUsed="1" w:qFormat="1"/>
+    <w:lsdException w:name="table of figures" w:semiHidden="1" w:unhideWhenUsed="1"/>
+    <w:lsdException w:name="envelope address" w:semiHidden="1" w:unhideWhenUsed="1"/>
+    <w:lsdException w:name="envelope return" w:semiHidden="1" w:unhideWhenUsed="1"/>
+    <w:lsdException w:name="footnote reference" w:semiHidden="1" w:unhideWhenUsed="1"/>
+    <w:lsdException w:name="annotation reference" w:semiHidden="1" w:unhideWhenUsed="1"/>
+    <w:lsdException w:name="line number" w:semiHidden="1" w:unhideWhenUsed="1"/>
+    <w:lsdException w:name="page number" w:semiHidden="1" w:unhideWhenUsed="1"/>
+    <w:lsdException w:name="endnote reference" w:semiHidden="1" w:unhideWhenUsed="1"/>
+    <w:lsdException w:name="endnote text" w:semiHidden="1" w:unhideWhenUsed="1"/>
+    <w:lsdException w:name="table of authorities" w:semiHidden="1" w:unhideWhenUsed="1"/>
+    <w:lsdException w:name="macro" w:semiHidden="1" w:unhideWhenUsed="1"/>
+    <w:lsdException w:name="toa heading" w:semiHidden="1" w:unhideWhenUsed="1"/>
+    <w:lsdException w:name="List" w:semiHidden="1" w:unhideWhenUsed="1"/>
+    <w:lsdException w:name="List Bullet" w:semiHidden="1" w:unhideWhenUsed="1"/>
+    <w:lsdException w:name="List Number" w:semiHidden="1" w:unhideWhenUsed="1"/>
+    <w:lsdException w:name="List 2" w:semiHidden="1" w:unhideWhenUsed="1"/>
+    <w:lsdException w:name="List 3" w:semiHidden="1" w:unhideWhenUsed="1"/>
+    <w:lsdException w:name="List 4" w:semiHidden="1" w:unhideWhenUsed="1"/>
+    <w:lsdException w:name="List 5" w:semiHidden="1" w:unhideWhenUsed="1"/>
+    <w:lsdException w:name="List Bullet 2" w:semiHidden="1" w:unhideWhenUsed="1"/>
+    <w:lsdException w:name="List Bullet 3" w:semiHidden="1" w:unhideWhenUsed="1"/>
+    <w:lsdException w:name="List Bullet 4" w:semiHidden="1" w:unhideWhenUsed="1"/>
+    <w:lsdException w:name="List Bullet 5" w:semiHidden="1" w:unhideWhenUsed="1"/>
+    <w:lsdException w:name="List Number 2" w:semiHidden="1" w:unhideWhenUsed="1"/>
+    <w:lsdException w:name="List Number 3" w:semiHidden="1" w:unhideWhenUsed="1"/>
+    <w:lsdException w:name="List Number 4" w:semiHidden="1" w:unhideWhenUsed="1"/>
+    <w:lsdException w:name="List Number 5" w:semiHidden="1" w:unhideWhenUsed="1"/>
+    <w:lsdException w:name="Title" w:uiPriority="10" w:qFormat="1"/>
+    <w:lsdException w:name="Closing" w:semiHidden="1" w:unhideWhenUsed="1"/>
+    <w:lsdException w:name="Signature" w:semiHidden="1" w:unhideWhenUsed="1"/>
+    <w:lsdException w:name="Default Paragraph Font" w:semiHidden="1" w:uiPriority="1" w:unhideWhenUsed="1"/>
+    <w:lsdException w:name="Body Text" w:semiHidden="1" w:unhideWhenUsed="1"/>
+    <w:lsdException w:name="Body Text Indent" w:semiHidden="1" w:unhideWhenUsed="1"/>
+    <w:lsdException w:name="List Continue" w:semiHidden="1" w:unhideWhenUsed="1"/>
+    <w:lsdException w:name="List Continue 2" w:semiHidden="1" w:unhideWhenUsed="1"/>
+    <w:lsdException w:name="List Continue 3" w:semiHidden="1" w:unhideWhenUsed="1"/>
+    <w:lsdException w:name="List Continue 4" w:semiHidden="1" w:unhideWhenUsed="1"/>
+    <w:lsdException w:name="List Continue 5" w:semiHidden="1" w:unhideWhenUsed="1"/>
+    <w:lsdException w:name="Message Header" w:semiHidden="1" w:unhideWhenUsed="1"/>
+    <w:lsdException w:name="Subtitle" w:uiPriority="11" w:qFormat="1"/>
+    <w:lsdException w:name="Salutation" w:semiHidden="1" w:unhideWhenUsed="1"/>
+    <w:lsdException w:name="Date" w:semiHidden="1" w:unhideWhenUsed="1"/>
+    <w:lsdException w:name="Body Text First Indent" w:semiHidden="1" w:unhideWhenUsed="1"/>
+    <w:lsdException w:name="Body Text First Indent 2" w:semiHidden="1" w:unhideWhenUsed="1"/>
+    <w:lsdException w:name="Note Heading" w:semiHidden="1" w:unhideWhenUsed="1"/>
+    <w:lsdException w:name="Body Text 2" w:semiHidden="1" w:unhideWhenUsed="1"/>
+    <w:lsdException w:name="Body Text 3" w:semiHidden="1" w:unhideWhenUsed="1"/>
+    <w:lsdException w:name="Body Text Indent 2" w:semiHidden="1" w:unhideWhenUsed="1"/>
+    <w:lsdException w:name="Body Text Indent 3" w:semiHidden="1" w:unhideWhenUsed="1"/>
+    <w:lsdException w:name="Block Text" w:semiHidden="1" w:unhideWhenUsed="1"/>
+    <w:lsdException w:name="Hyperlink" w:semiHidden="1" w:unhideWhenUsed="1"/>
+    <w:lsdException w:name="FollowedHyperlink" w:semiHidden="1" w:unhideWhenUsed="1"/>
+    <w:lsdException w:name="Strong" w:uiPriority="22" w:qFormat="1"/>
+    <w:lsdException w:name="Emphasis" w:uiPriority="20" w:qFormat="1"/>
+    <w:lsdException w:name="Document Map" w:semiHidden="1" w:unhideWhenUsed="1"/>
+    <w:lsdException w:name="Plain Text" w:semiHidden="1" w:unhideWhenUsed="1"/>
+    <w:lsdException w:name="E-mail Signature" w:semiHidden="1" w:unhideWhenUsed="1"/>
+    <w:lsdException w:name="HTML Top of Form" w:semiHidden="1" w:unhideWhenUsed="1"/>
+    <w:lsdException w:name="HTML Bottom of Form" w:semiHidden="1" w:unhideWhenUsed="1"/>
+    <w:lsdException w:name="Normal (Web)" w:semiHidden="1" w:unhideWhenUsed="1"/>
+    <w:lsdException w:name="HTML Acronym" w:semiHidden="1" w:unhideWhenUsed="1"/>
+    <w:lsdException w:name="HTML Address" w:semiHidden="1" w:unhideWhenUsed="1"/>
+    <w:lsdException w:name="HTML Cite" w:semiHidden="1" w:unhideWhenUsed="1"/>
+    <w:lsdException w:name="HTML Code" w:semiHidden="1" w:unhideWhenUsed="1"/>
+    <w:lsdException w:name="HTML Definition" w:semiHidden="1" w:unhideWhenUsed="1"/>
+    <w:lsdException w:name="HTML Keyboard" w:semiHidden="1" w:unhideWhenUsed="1"/>
+    <w:lsdException w:name="HTML Preformatted" w:semiHidden="1" w:unhideWhenUsed="1"/>
+    <w:lsdException w:name="HTML Sample" w:semiHidden="1" w:unhideWhenUsed="1"/>
+    <w:lsdException w:name="HTML Typewriter" w:semiHidden="1" w:unhideWhenUsed="1"/>
+    <w:lsdException w:name="HTML Variable" w:semiHidden="1" w:unhideWhenUsed="1"/>
+    <w:lsdException w:name="Normal Table" w:semiHidden="1" w:unhideWhenUsed="1"/>
+    <w:lsdException w:name="annotation subject" w:semiHidden="1" w:unhideWhenUsed="1"/>
+    <w:lsdException w:name="No List" w:semiHidden="1" w:unhideWhenUsed="1"/>
+    <w:lsdException w:name="Outline List 1" w:semiHidden="1" w:unhideWhenUsed="1"/>
+    <w:lsdException w:name="Outline List 2" w:semiHidden="1" w:unhideWhenUsed="1"/>
+    <w:lsdException w:name="Outline List 3" w:semiHidden="1" w:unhideWhenUsed="1"/>
+    <w:lsdException w:name="Table Simple 1" w:semiHidden="1" w:unhideWhenUsed="1"/>
+    <w:lsdException w:name="Table Simple 2" w:semiHidden="1" w:unhideWhenUsed="1"/>
+    <w:lsdException w:name="Table Simple 3" w:semiHidden="1" w:unhideWhenUsed="1"/>
+    <w:lsdException w:name="Table Classic 1" w:semiHidden="1" w:unhideWhenUsed="1"/>
+    <w:lsdException w:name="Table Classic 2" w:semiHidden="1" w:unhideWhenUsed="1"/>
+    <w:lsdException w:name="Table Classic 3" w:semiHidden="1" w:unhideWhenUsed="1"/>
+    <w:lsdException w:name="Table Classic 4" w:semiHidden="1" w:unhideWhenUsed="1"/>
+    <w:lsdException w:name="Table Colorful 1" w:semiHidden="1" w:unhideWhenUsed="1"/>
+    <w:lsdException w:name="Table Colorful 2" w:semiHidden="1" w:unhideWhenUsed="1"/>
+    <w:lsdException w:name="Table Colorful 3" w:semiHidden="1" w:unhideWhenUsed="1"/>
+    <w:lsdException w:name="Table Columns 1" w:semiHidden="1" w:unhideWhenUsed="1"/>
+    <w:lsdException w:name="Table Columns 2" w:semiHidden="1" w:unhideWhenUsed="1"/>
+    <w:lsdException w:name="Table Columns 3" w:semiHidden="1" w:unhideWhenUsed="1"/>
+    <w:lsdException w:name="Table Columns 4" w:semiHidden="1" w:unhideWhenUsed="1"/>
+    <w:lsdException w:name="Table Columns 5" w:semiHidden="1" w:unhideWhenUsed="1"/>
+    <w:lsdException w:name="Table Grid 1" w:semiHidden="1" w:unhideWhenUsed="1"/>
+    <w:lsdException w:name="Table Grid 2" w:semiHidden="1" w:unhideWhenUsed="1"/>
+    <w:lsdException w:name="Table Grid 3" w:semiHidden="1" w:unhideWhenUsed="1"/>
+    <w:lsdException w:name="Table Grid 4" w:semiHidden="1" w:unhideWhenUsed="1"/>
+    <w:lsdException w:name="Table Grid 5" w:semiHidden="1" w:unhideWhenUsed="1"/>
+    <w:lsdException w:name="Table Grid 6" w:semiHidden="1" w:unhideWhenUsed="1"/>
+    <w:lsdException w:name="Table Grid 7" w:semiHidden="1" w:unhideWhenUsed="1"/>
+    <w:lsdException w:name="Table Grid 8" w:semiHidden="1" w:unhideWhenUsed="1"/>
+    <w:lsdException w:name="Table List 1" w:semiHidden="1" w:unhideWhenUsed="1"/>
+    <w:lsdException w:name="Table List 2" w:semiHidden="1" w:unhideWhenUsed="1"/>
+    <w:lsdException w:name="Table List 3" w:semiHidden="1" w:unhideWhenUsed="1"/>
+    <w:lsdException w:name="Table List 4" w:semiHidden="1" w:unhideWhenUsed="1"/>
+    <w:lsdException w:name="Table List 5" w:semiHidden="1" w:unhideWhenUsed="1"/>
+    <w:lsdException w:name="Table List 6" w:semiHidden="1" w:unhideWhenUsed="1"/>
+    <w:lsdException w:name="Table List 7" w:semiHidden="1" w:unhideWhenUsed="1"/>
+    <w:lsdException w:name="Table List 8" w:semiHidden="1" w:unhideWhenUsed="1"/>
+    <w:lsdException w:name="Table 3D effects 1" w:semiHidden="1" w:unhideWhenUsed="1"/>
+    <w:lsdException w:name="Table 3D effects 2" w:semiHidden="1" w:unhideWhenUsed="1"/>
+    <w:lsdException w:name="Table 3D effects 3" w:semiHidden="1" w:unhideWhenUsed="1"/>
+    <w:lsdException w:name="Table Contemporary" w:semiHidden="1" w:unhideWhenUsed="1"/>
+    <w:lsdException w:name="Table Elegant" w:semiHidden="1" w:unhideWhenUsed="1"/>
+    <w:lsdException w:name="Table Professional" w:semiHidden="1" w:unhideWhenUsed="1"/>
+    <w:lsdException w:name="Table Subtle 1" w:semiHidden="1" w:unhideWhenUsed="1"/>
+    <w:lsdException w:name="Table Subtle 2" w:semiHidden="1" w:unhideWhenUsed="1"/>
+    <w:lsdException w:name="Table Web 1" w:semiHidden="1" w:unhideWhenUsed="1"/>
+    <w:lsdException w:name="Table Web 2" w:semiHidden="1" w:unhideWhenUsed="1"/>
+    <w:lsdException w:name="Table Web 3" w:semiHidden="1" w:unhideWhenUsed="1"/>
+    <w:lsdException w:name="Balloon Text" w:semiHidden="1" w:unhideWhenUsed="1"/>
+    <w:lsdException w:name="Table Grid" w:uiPriority="59"/>
+    <w:lsdException w:name="Table Theme" w:semiHidden="1" w:unhideWhenUsed="1"/>
+    <w:lsdException w:name="Placeholder Text" w:semiHidden="1"/>
+    <w:lsdException w:name="No Spacing" w:uiPriority="1" w:qFormat="1"/>
+    <w:lsdException w:name="Light Shading" w:uiPriority="60"/>
+    <w:lsdException w:name="Light List" w:uiPriority="61"/>
+    <w:lsdException w:name="Light Grid" w:uiPriority="62"/>
+    <w:lsdException w:name="Medium Shading 1" w:uiPriority="63"/>
+    <w:lsdException w:name="Medium Shading 2" w:uiPriority="64"/>
+    <w:lsdException w:name="Medium List 1" w:uiPriority="65"/>
+    <w:lsdException w:name="Medium List 2" w:uiPriority="66"/>
+    <w:lsdException w:name="Medium Grid 1" w:uiPriority="67"/>
+    <w:lsdException w:name="Medium Grid 2" w:uiPriority="68"/>
+    <w:lsdException w:name="Medium Grid 3" w:uiPriority="69"/>
+    <w:lsdException w:name="Dark List" w:uiPriority="70"/>
+    <w:lsdException w:name="Colorful Shading" w:uiPriority="71"/>
+    <w:lsdException w:name="Colorful List" w:uiPriority="72"/>
+    <w:lsdException w:name="Colorful Grid" w:uiPriority="73"/>
+    <w:lsdException w:name="Light Shading Accent 1" w:uiPriority="60"/>
+    <w:lsdException w:name="Light List Accent 1" w:uiPriority="61"/>
+    <w:lsdException w:name="Light Grid Accent 1" w:uiPriority="62"/>
+    <w:lsdException w:name="Medium Shading 1 Accent 1" w:uiPriority="63"/>
+    <w:lsdException w:name="Medium Shading 2 Accent 1" w:uiPriority="64"/>
+    <w:lsdException w:name="Medium List 1 Accent 1" w:uiPriority="65"/>
+    <w:lsdException w:name="Revision" w:semiHidden="1"/>
+    <w:lsdException w:name="List Paragraph" w:uiPriority="34" w:qFormat="1"/>
+    <w:lsdException w:name="Quote" w:uiPriority="29" w:qFormat="1"/>
+    <w:lsdException w:name="Intense Quote" w:uiPriority="30" w:qFormat="1"/>
+    <w:lsdException w:name="Medium List 2 Accent 1" w:uiPriority="66"/>
+    <w:lsdException w:name="Medium Grid 1 Accent 1" w:uiPriority="67"/>
+    <w:lsdException w:name="Medium Grid 2 Accent 1" w:uiPriority="68"/>
+    <w:lsdException w:name="Medium Grid 3 Accent 1" w:uiPriority="69"/>
+    <w:lsdException w:name="Dark List Accent 1" w:uiPriority="70"/>
+    <w:lsdException w:name="Colorful Shading Accent 1" w:uiPriority="71"/>
+    <w:lsdException w:name="Colorful List Accent 1" w:uiPriority="72"/>
+    <w:lsdException w:name="Colorful Grid Accent 1" w:uiPriority="73"/>
+    <w:lsdException w:name="Light Shading Accent 2" w:uiPriority="60"/>
+    <w:lsdException w:name="Light List Accent 2" w:uiPriority="61"/>
+    <w:lsdException w:name="Light Grid Accent 2" w:uiPriority="62"/>
+    <w:lsdException w:name="Medium Shading 1 Accent 2" w:uiPriority="63"/>
+    <w:lsdException w:name="Medium Shading 2 Accent 2" w:uiPriority="64"/>
+    <w:lsdException w:name="Medium List 1 Accent 2" w:uiPriority="65"/>
+    <w:lsdException w:name="Medium List 2 Accent 2" w:uiPriority="66"/>
+    <w:lsdException w:name="Medium Grid 1 Accent 2" w:uiPriority="67"/>
+    <w:lsdException w:name="Medium Grid 2 Accent 2" w:uiPriority="68"/>
+    <w:lsdException w:name="Medium Grid 3 Accent 2" w:uiPriority="69"/>
+    <w:lsdException w:name="Dark List Accent 2" w:uiPriority="70"/>
+    <w:lsdException w:name="Colorful Shading Accent 2" w:uiPriority="71"/>
+    <w:lsdException w:name="Colorful List Accent 2" w:uiPriority="72"/>
+    <w:lsdException w:name="Colorful Grid Accent 2" w:uiPriority="73"/>
+    <w:lsdException w:name="Light Shading Accent 3" w:uiPriority="60"/>
+    <w:lsdException w:name="Light List Accent 3" w:uiPriority="61"/>
+    <w:lsdException w:name="Light Grid Accent 3" w:uiPriority="62"/>
+    <w:lsdException w:name="Medium Shading 1 Accent 3" w:uiPriority="63"/>
+    <w:lsdException w:name="Medium Shading 2 Accent 3" w:uiPriority="64"/>
+    <w:lsdException w:name="Medium List 1 Accent 3" w:uiPriority="65"/>
+    <w:lsdException w:name="Medium List 2 Accent 3" w:uiPriority="66"/>
+    <w:lsdException w:name="Medium Grid 1 Accent 3" w:uiPriority="67"/>
+    <w:lsdException w:name="Medium Grid 2 Accent 3" w:uiPriority="68"/>
+    <w:lsdException w:name="Medium Grid 3 Accent 3" w:uiPriority="69"/>
+    <w:lsdException w:name="Dark List Accent 3" w:uiPriority="70"/>
+    <w:lsdException w:name="Colorful Shading Accent 3" w:uiPriority="71"/>
+    <w:lsdException w:name="Colorful List Accent 3" w:uiPriority="72"/>
+    <w:lsdException w:name="Colorful Grid Accent 3" w:uiPriority="73"/>
+    <w:lsdException w:name="Light Shading Accent 4" w:uiPriority="60"/>
+    <w:lsdException w:name="Light List Accent 4" w:uiPriority="61"/>
+    <w:lsdException w:name="Light Grid Accent 4" w:uiPriority="62"/>
+    <w:lsdException w:name="Medium Shading 1 Accent 4" w:uiPriority="63"/>
+    <w:lsdException w:name="Medium Shading 2 Accent 4" w:uiPriority="64"/>
+    <w:lsdException w:name="Medium List 1 Accent 4" w:uiPriority="65"/>
+    <w:lsdException w:name="Medium List 2 Accent 4" w:uiPriority="66"/>
+    <w:lsdException w:name="Medium Grid 1 Accent 4" w:uiPriority="67"/>
+    <w:lsdException w:name="Medium Grid 2 Accent 4" w:uiPriority="68"/>
+    <w:lsdException w:name="Medium Grid 3 Accent 4" w:uiPriority="69"/>
+    <w:lsdException w:name="Dark List Accent 4" w:uiPriority="70"/>
+    <w:lsdException w:name="Colorful Shading Accent 4" w:uiPriority="71"/>
+    <w:lsdException w:name="Colorful List Accent 4" w:uiPriority="72"/>
+    <w:lsdException w:name="Colorful Grid Accent 4" w:uiPriority="73"/>
+    <w:lsdException w:name="Light Shading Accent 5" w:uiPriority="60"/>
+    <w:lsdException w:name="Light List Accent 5" w:uiPriority="61"/>
+    <w:lsdException w:name="Light Grid Accent 5" w:uiPriority="62"/>
+    <w:lsdException w:name="Medium Shading 1 Accent 5" w:uiPriority="63"/>
+    <w:lsdException w:name="Medium Shading 2 Accent 5" w:uiPriority="64"/>
+    <w:lsdException w:name="Medium List 1 Accent 5" w:uiPriority="65"/>
+    <w:lsdException w:name="Medium List 2 Accent 5" w:uiPriority="66"/>
+    <w:lsdException w:name="Medium Grid 1 Accent 5" w:uiPriority="67"/>
+    <w:lsdException w:name="Medium Grid 2 Accent 5" w:uiPriority="68"/>
+    <w:lsdException w:name="Medium Grid 3 Accent 5" w:uiPriority="69"/>
+    <w:lsdException w:name="Dark List Accent 5" w:uiPriority="70"/>
+    <w:lsdException w:name="Colorful Shading Accent 5" w:uiPriority="71"/>
+    <w:lsdException w:name="Colorful List Accent 5" w:uiPriority="72"/>
+    <w:lsdException w:name="Colorful Grid Accent 5" w:uiPriority="73"/>
+    <w:lsdException w:name="Light Shading Accent 6" w:uiPriority="60"/>
+    <w:lsdException w:name="Light List Accent 6" w:uiPriority="61"/>
+    <w:lsdException w:name="Light Grid Accent 6" w:uiPriority="62"/>
+    <w:lsdException w:name="Medium Shading 1 Accent 6" w:uiPriority="63"/>
+    <w:lsdException w:name="Medium Shading 2 Accent 6" w:uiPriority="64"/>
+    <w:lsdException w:name="Medium List 1 Accent 6" w:uiPriority="65"/>
+    <w:lsdException w:name="Medium List 2 Accent 6" w:uiPriority="66"/>
+    <w:lsdException w:name="Medium Grid 1 Accent 6" w:uiPriority="67"/>
+    <w:lsdException w:name="Medium Grid 2 Accent 6" w:uiPriority="68"/>
+    <w:lsdException w:name="Medium Grid 3 Accent 6" w:uiPriority="69"/>
+    <w:lsdException w:name="Dark List Accent 6" w:uiPriority="70"/>
+    <w:lsdException w:name="Colorful Shading Accent 6" w:uiPriority="71"/>
+    <w:lsdException w:name="Colorful List Accent 6" w:uiPriority="72"/>
+    <w:lsdException w:name="Colorful Grid Accent 6" w:uiPriority="73"/>
+    <w:lsdException w:name="Subtle Emphasis" w:uiPriority="19" w:qFormat="1"/>
+    <w:lsdException w:name="Intense Emphasis" w:uiPriority="21" w:qFormat="1"/>
+    <w:lsdException w:name="Subtle Reference" w:uiPriority="31" w:qFormat="1"/>
+    <w:lsdException w:name="Intense Reference" w:uiPriority="32" w:qFormat="1"/>
+    <w:lsdException w:name="Book Title" w:uiPriority="33" w:qFormat="1"/>
+    <w:lsdException w:name="Bibliography" w:semiHidden="1" w:uiPriority="37" w:unhideWhenUsed="1"/>
+    <w:lsdException w:name="TOC Heading" w:semiHidden="1" w:uiPriority="39" w:unhideWhenUsed="1" w:qFormat="1"/>
+    <w:lsdException w:name="Plain Table 1" w:uiPriority="41"/>
+    <w:lsdException w:name="Plain Table 2" w:uiPriority="42"/>
+    <w:lsdException w:name="Plain Table 3" w:uiPriority="43"/>
+    <w:lsdException w:name="Plain Table 4" w:uiPriority="44"/>
+    <w:lsdException w:name="Plain Table 5" w:uiPriority="45"/>
+    <w:lsdException w:name="Grid Table Light" w:uiPriority="40"/>
+    <w:lsdException w:name="Grid Table 1 Light" w:uiPriority="46"/>
+    <w:lsdException w:name="Grid Table 2" w:uiPriority="47"/>
+    <w:lsdException w:name="Grid Table 3" w:uiPriority="48"/>
+    <w:lsdException w:name="Grid Table 4" w:uiPriority="49"/>
+    <w:lsdException w:name="Grid Table 5 Dark" w:uiPriority="50"/>
+    <w:lsdException w:name="Grid Table 6 Colorful" w:uiPriority="51"/>
+    <w:lsdException w:name="Grid Table 7 Colorful" w:uiPriority="52"/>
+    <w:lsdException w:name="Grid Table 1 Light Accent 1" w:uiPriority="46"/>
+    <w:lsdException w:name="Grid Table 2 Accent 1" w:uiPriority="47"/>
+    <w:lsdException w:name="Grid Table 3 Accent 1" w:uiPriority="48"/>
+    <w:lsdException w:name="Grid Table 4 Accent 1" w:uiPriority="49"/>
+    <w:lsdException w:name="Grid Table 5 Dark Accent 1" w:uiPriority="50"/>
+    <w:lsdException w:name="Grid Table 6 Colorful Accent 1" w:uiPriority="51"/>
+    <w:lsdException w:name="Grid Table 7 Colorful Accent 1" w:uiPriority="52"/>
+    <w:lsdException w:name="Grid Table 1 Light Accent 2" w:uiPriority="46"/>
+    <w:lsdException w:name="Grid Table 2 Accent 2" w:uiPriority="47"/>
+    <w:lsdException w:name="Grid Table 3 Accent 2" w:uiPriority="48"/>
+    <w:lsdException w:name="Grid Table 4 Accent 2" w:uiPriority="49"/>
+    <w:lsdException w:name="Grid Table 5 Dark Accent 2" w:uiPriority="50"/>
+    <w:lsdException w:name="Grid Table 6 Colorful Accent 2" w:uiPriority="51"/>
+    <w:lsdException w:name="Grid Table 7 Colorful Accent 2" w:uiPriority="52"/>
+    <w:lsdException w:name="Grid Table 1 Light Accent 3" w:uiPriority="46"/>
+    <w:lsdException w:name="Grid Table 2 Accent 3" w:uiPriority="47"/>
+    <w:lsdException w:name="Grid Table 3 Accent 3" w:uiPriority="48"/>
+    <w:lsdException w:name="Grid Table 4 Accent 3" w:uiPriority="49"/>
+    <w:lsdException w:name="Grid Table 5 Dark Accent 3" w:uiPriority="50"/>
+    <w:lsdException w:name="Grid Table 6 Colorful Accent 3" w:uiPriority="51"/>
+    <w:lsdException w:name="Grid Table 7 Colorful Accent 3" w:uiPriority="52"/>
+    <w:lsdException w:name="Grid Table 1 Light Accent 4" w:uiPriority="46"/>
+    <w:lsdException w:name="Grid Table 2 Accent 4" w:uiPriority="47"/>
+    <w:lsdException w:name="Grid Table 3 Accent 4" w:uiPriority="48"/>
+    <w:lsdException w:name="Grid Table 4 Accent 4" w:uiPriority="49"/>
+    <w:lsdException w:name="Grid Table 5 Dark Accent 4" w:uiPriority="50"/>
+    <w:lsdException w:name="Grid Table 6 Colorful Accent 4" w:uiPriority="51"/>
+    <w:lsdException w:name="Grid Table 7 Colorful Accent 4" w:uiPriority="52"/>
+    <w:lsdException w:name="Grid Table 1 Light Accent 5" w:uiPriority="46"/>
+    <w:lsdException w:name="Grid Table 2 Accent 5" w:uiPriority="47"/>
+    <w:lsdException w:name="Grid Table 3 Accent 5" w:uiPriority="48"/>
+    <w:lsdException w:name="Grid Table 4 Accent 5" w:uiPriority="49"/>
+    <w:lsdException w:name="Grid Table 5 Dark Accent 5" w:uiPriority="50"/>
+    <w:lsdException w:name="Grid Table 6 Colorful Accent 5" w:uiPriority="51"/>
+    <w:lsdException w:name="Grid Table 7 Colorful Accent 5" w:uiPriority="52"/>
+    <w:lsdException w:name="Grid Table 1 Light Accent 6" w:uiPriority="46"/>
+    <w:lsdException w:name="Grid Table 2 Accent 6" w:uiPriority="47"/>
+    <w:lsdException w:name="Grid Table 3 Accent 6" w:uiPriority="48"/>
+    <w:lsdException w:name="Grid Table 4 Accent 6" w:uiPriority="49"/>
+    <w:lsdException w:name="Grid Table 5 Dark Accent 6" w:uiPriority="50"/>
+    <w:lsdException w:name="Grid Table 6 Colorful Accent 6" w:uiPriority="51"/>
+    <w:lsdException w:name="Grid Table 7 Colorful Accent 6" w:uiPriority="52"/>
+    <w:lsdException w:name="List Table 1 Light" w:uiPriority="46"/>
+    <w:lsdException w:name="List Table 2" w:uiPriority="47"/>
+    <w:lsdException w:name="List Table 3" w:uiPriority="48"/>
+    <w:lsdException w:name="List Table 4" w:uiPriority="49"/>
+    <w:lsdException w:name="List Table 5 Dark" w:uiPriority="50"/>
+    <w:lsdException w:name="List Table 6 Colorful" w:uiPriority="51"/>
+    <w:lsdException w:name="List Table 7 Colorful" w:uiPriority="52"/>
+    <w:lsdException w:name="List Table 1 Light Accent 1" w:uiPriority="46"/>
+    <w:lsdException w:name="List Table 2 Accent 1" w:uiPriority="47"/>
+    <w:lsdException w:name="List Table 3 Accent 1" w:uiPriority="48"/>
+    <w:lsdException w:name="List Table 4 Accent 1" w:uiPriority="49"/>
+    <w:lsdException w:name="List Table 5 Dark Accent 1" w:uiPriority="50"/>
+    <w:lsdException w:name="List Table 6 Colorful Accent 1" w:uiPriority="51"/>
+    <w:lsdException w:name="List Table 7 Colorful Accent 1" w:uiPriority="52"/>
+    <w:lsdException w:name="List Table 1 Light Accent 2" w:uiPriority="46"/>
+    <w:lsdException w:name="List Table 2 Accent 2" w:uiPriority="47"/>
+    <w:lsdException w:name="List Table 3 Accent 2" w:uiPriority="48"/>
+    <w:lsdException w:name="List Table 4 Accent 2" w:uiPriority="49"/>
+    <w:lsdException w:name="List Table 5 Dark Accent 2" w:uiPriority="50"/>
+    <w:lsdException w:name="List Table 6 Colorful Accent 2" w:uiPriority="51"/>
+    <w:lsdException w:name="List Table 7 Colorful Accent 2" w:uiPriority="52"/>
+    <w:lsdException w:name="List Table 1 Light Accent 3" w:uiPriority="46"/>
+    <w:lsdException w:name="List Table 2 Accent 3" w:uiPriority="47"/>
+    <w:lsdException w:name="List Table 3 Accent 3" w:uiPriority="48"/>
+    <w:lsdException w:name="List Table 4 Accent 3" w:uiPriority="49"/>
+    <w:lsdException w:name="List Table 5 Dark Accent 3" w:uiPriority="50"/>
+    <w:lsdException w:name="List Table 6 Colorful Accent 3" w:uiPriority="51"/>
+    <w:lsdException w:name="List Table 7 Colorful Accent 3" w:uiPriority="52"/>
+    <w:lsdException w:name="List Table 1 Light Accent 4" w:uiPriority="46"/>
+    <w:lsdException w:name="List Table 2 Accent 4" w:uiPriority="47"/>
+    <w:lsdException w:name="List Table 3 Accent 4" w:uiPriority="48"/>
+    <w:lsdException w:name="List Table 4 Accent 4" w:uiPriority="49"/>
+    <w:lsdException w:name="List Table 5 Dark Accent 4" w:uiPriority="50"/>
+    <w:lsdException w:name="List Table 6 Colorful Accent 4" w:uiPriority="51"/>
+    <w:lsdException w:name="List Table 7 Colorful Accent 4" w:uiPriority="52"/>
+    <w:lsdException w:name="List Table 1 Light Accent 5" w:uiPriority="46"/>
+    <w:lsdException w:name="List Table 2 Accent 5" w:uiPriority="47"/>
+    <w:lsdException w:name="List Table 3 Accent 5" w:uiPriority="48"/>
+    <w:lsdException w:name="List Table 4 Accent 5" w:uiPriority="49"/>
+    <w:lsdException w:name="List Table 5 Dark Accent 5" w:uiPriority="50"/>
+    <w:lsdException w:name="List Table 6 Colorful Accent 5" w:uiPriority="51"/>
+    <w:lsdException w:name="List Table 7 Colorful Accent 5" w:uiPriority="52"/>
+    <w:lsdException w:name="List Table 1 Light Accent 6" w:uiPriority="46"/>
+    <w:lsdException w:name="List Table 2 Accent 6" w:uiPriority="47"/>
+    <w:lsdException w:name="List Table 3 Accent 6" w:uiPriority="48"/>
+    <w:lsdException w:name="List Table 4 Accent 6" w:uiPriority="49"/>
+    <w:lsdException w:name="List Table 5 Dark Accent 6" w:uiPriority="50"/>
+    <w:lsdException w:name="List Table 6 Colorful Accent 6" w:uiPriority="51"/>
+    <w:lsdException w:name="List Table 7 Colorful Accent 6" w:uiPriority="52"/>
+    <w:lsdException w:name="Mention" w:semiHidden="1" w:unhideWhenUsed="1"/>
+    <w:lsdException w:name="Smart Hyperlink" w:semiHidden="1" w:unhideWhenUsed="1"/>
+    <w:lsdException w:name="Hashtag" w:semiHidden="1" w:unhideWhenUsed="1"/>
+    <w:lsdException w:name="Unresolved Mention" w:semiHidden="1" w:unhideWhenUsed="1"/>
+    <w:lsdException w:name="Smart Link" w:semiHidden="1" w:unhideWhenUsed="1"/>
   </w:latentStyles>
   <w:style w:type="paragraph" w:default="1" w:styleId="Normal">
     <w:name w:val="Normal"/>
@@ -3785,7 +3935,6 @@
     <w:uiPriority w:val="99"/>
     <w:semiHidden/>
     <w:unhideWhenUsed/>
-    <w:qFormat/>
     <w:tblPr>
       <w:tblInd w:w="0" w:type="dxa"/>
       <w:tblCellMar>

</xml_diff>